<commit_message>
removed MAEC from stix.uml file
</commit_message>
<xml_diff>
--- a/documents/DRAFTv1-stix-v1.2.1-wd01-part10-exploit-target.docx
+++ b/documents/DRAFTv1-stix-v1.2.1-wd01-part10-exploit-target.docx
@@ -10,6 +10,8 @@
           <w:szCs w:val="28"/>
         </w:rPr>
       </w:pPr>
+      <w:bookmarkStart w:id="0" w:name="_GoBack"/>
+      <w:bookmarkEnd w:id="0"/>
       <w:r>
         <w:rPr>
           <w:sz w:val="28"/>
@@ -64,7 +66,7 @@
           <w:szCs w:val="24"/>
         </w:rPr>
       </w:pPr>
-      <w:bookmarkStart w:id="0" w:name="_Toc85472892"/>
+      <w:bookmarkStart w:id="1" w:name="_Toc85472892"/>
       <w:r>
         <w:rPr>
           <w:sz w:val="24"/>
@@ -294,11 +296,11 @@
       <w:pPr>
         <w:pStyle w:val="Titlepageinfo"/>
       </w:pPr>
-      <w:bookmarkStart w:id="1" w:name="AdditionalArtifacts"/>
+      <w:bookmarkStart w:id="2" w:name="AdditionalArtifacts"/>
       <w:r>
         <w:t>Additional artifacts</w:t>
       </w:r>
-      <w:bookmarkEnd w:id="1"/>
+      <w:bookmarkEnd w:id="2"/>
       <w:r>
         <w:t>:</w:t>
       </w:r>
@@ -839,11 +841,11 @@
       <w:pPr>
         <w:pStyle w:val="Titlepageinfo"/>
       </w:pPr>
-      <w:bookmarkStart w:id="2" w:name="RelatedWork"/>
+      <w:bookmarkStart w:id="3" w:name="RelatedWork"/>
       <w:r>
         <w:t>Related work</w:t>
       </w:r>
-      <w:bookmarkEnd w:id="2"/>
+      <w:bookmarkEnd w:id="3"/>
       <w:r>
         <w:t>:</w:t>
       </w:r>
@@ -853,15 +855,7 @@
         <w:pStyle w:val="Titlepageinfodescription"/>
       </w:pPr>
       <w:r>
-        <w:t xml:space="preserve">This specification is related </w:t>
-      </w:r>
-      <w:proofErr w:type="gramStart"/>
-      <w:r>
-        <w:t>to</w:t>
-      </w:r>
-      <w:proofErr w:type="gramEnd"/>
-      <w:r>
-        <w:t>:</w:t>
+        <w:t>This specification is related to:</w:t>
       </w:r>
     </w:p>
     <w:p>
@@ -871,7 +865,6 @@
           <w:i/>
         </w:rPr>
       </w:pPr>
-      <w:proofErr w:type="spellStart"/>
       <w:r>
         <w:rPr>
           <w:i/>
@@ -885,7 +878,6 @@
         </w:rPr>
         <w:t>TM</w:t>
       </w:r>
-      <w:proofErr w:type="spellEnd"/>
       <w:r>
         <w:rPr>
           <w:i/>
@@ -927,21 +919,7 @@
         <w:rPr>
           <w:iCs/>
         </w:rPr>
-        <w:t xml:space="preserve">pression (STIX) framework defines nine core constructs and the relationships between them for the purposes of modeling cyber threat information and enabling </w:t>
-      </w:r>
-      <w:proofErr w:type="gramStart"/>
-      <w:r>
-        <w:rPr>
-          <w:iCs/>
-        </w:rPr>
-        <w:t>cyber threat information analysis</w:t>
-      </w:r>
-      <w:proofErr w:type="gramEnd"/>
-      <w:r>
-        <w:rPr>
-          <w:iCs/>
-        </w:rPr>
-        <w:t xml:space="preserve"> and sharing.  This specification document defines the Exploit Target construct, which </w:t>
+        <w:t xml:space="preserve">pression (STIX) framework defines nine core constructs and the relationships between them for the purposes of modeling cyber threat information and enabling cyber threat information analysis and sharing.  This specification document defines the Exploit Target construct, which </w:t>
       </w:r>
       <w:r>
         <w:t>conveys a vulnerability or weakness in software, systems, networks or configurations that is targeted for exploitation by the TTP of a Threat Actor.</w:t>
@@ -996,15 +974,7 @@
         </w:r>
       </w:hyperlink>
       <w:r>
-        <w:t xml:space="preserve"> begins officially with a TC vote to approve a WD as a Committee Draft. A TC may approve a Working Draft, revise it, and re-</w:t>
-      </w:r>
-      <w:proofErr w:type="gramStart"/>
-      <w:r>
-        <w:t>approve</w:t>
-      </w:r>
-      <w:proofErr w:type="gramEnd"/>
-      <w:r>
-        <w:t xml:space="preserve"> it any number of times as a Committee Draf</w:t>
+        <w:t xml:space="preserve"> begins officially with a TC vote to approve a WD as a Committee Draft. A TC may approve a Working Draft, revise it, and re-approve it any number of times as a Committee Draf</w:t>
       </w:r>
       <w:r>
         <w:t>t</w:t>
@@ -1036,157 +1006,139 @@
           <w:rStyle w:val="Hyperlink"/>
           <w:color w:val="auto"/>
         </w:rPr>
-        <w:t>Initial publication URI</w:t>
-      </w:r>
-      <w:proofErr w:type="gramStart"/>
+        <w:t>Initial publication URI:</w:t>
+      </w:r>
       <w:r>
         <w:rPr>
           <w:rStyle w:val="Hyperlink"/>
           <w:color w:val="auto"/>
         </w:rPr>
-        <w:t>:</w:t>
-      </w:r>
-      <w:proofErr w:type="gramEnd"/>
+        <w:br/>
+      </w:r>
       <w:r>
         <w:rPr>
           <w:rStyle w:val="Hyperlink"/>
           <w:color w:val="auto"/>
         </w:rPr>
-        <w:br/>
+        <w:t>http://docs.oasis-open.org/</w:t>
       </w:r>
       <w:r>
         <w:rPr>
           <w:rStyle w:val="Hyperlink"/>
           <w:color w:val="auto"/>
         </w:rPr>
-        <w:t>http://docs.oasis-open.org/</w:t>
+        <w:t>cti</w:t>
       </w:r>
       <w:r>
         <w:rPr>
           <w:rStyle w:val="Hyperlink"/>
           <w:color w:val="auto"/>
         </w:rPr>
-        <w:t>cti</w:t>
+        <w:t>/</w:t>
       </w:r>
       <w:r>
         <w:rPr>
           <w:rStyle w:val="Hyperlink"/>
           <w:color w:val="auto"/>
         </w:rPr>
-        <w:t>/</w:t>
+        <w:t>stix/v1.2.1/csd01/</w:t>
+      </w:r>
+      <w:r>
+        <w:rPr>
+          <w:rFonts w:cs="Arial"/>
+        </w:rPr>
+        <w:t>part10-exp</w:t>
+      </w:r>
+      <w:r>
+        <w:rPr>
+          <w:rFonts w:cs="Arial"/>
+        </w:rPr>
+        <w:t>l</w:t>
+      </w:r>
+      <w:r>
+        <w:rPr>
+          <w:rFonts w:cs="Arial"/>
+        </w:rPr>
+        <w:t>oit-target</w:t>
       </w:r>
       <w:r>
         <w:rPr>
           <w:rStyle w:val="Hyperlink"/>
           <w:color w:val="auto"/>
         </w:rPr>
-        <w:t>stix/v1.2.1/csd01/</w:t>
-      </w:r>
-      <w:r>
-        <w:rPr>
-          <w:rFonts w:cs="Arial"/>
-        </w:rPr>
-        <w:t>part10-exp</w:t>
-      </w:r>
-      <w:r>
-        <w:rPr>
-          <w:rFonts w:cs="Arial"/>
-        </w:rPr>
-        <w:t>l</w:t>
-      </w:r>
-      <w:r>
-        <w:rPr>
-          <w:rFonts w:cs="Arial"/>
-        </w:rPr>
-        <w:t>oit-target</w:t>
+        <w:t>/</w:t>
       </w:r>
       <w:r>
         <w:rPr>
           <w:rStyle w:val="Hyperlink"/>
           <w:color w:val="auto"/>
         </w:rPr>
-        <w:t>/</w:t>
+        <w:t>stix-v1.2.1-</w:t>
       </w:r>
       <w:r>
         <w:rPr>
           <w:rStyle w:val="Hyperlink"/>
           <w:color w:val="auto"/>
         </w:rPr>
-        <w:t>stix-v1.2.1-</w:t>
+        <w:t>cs</w:t>
       </w:r>
       <w:r>
         <w:rPr>
           <w:rStyle w:val="Hyperlink"/>
           <w:color w:val="auto"/>
         </w:rPr>
-        <w:t>cs</w:t>
+        <w:t>d01-</w:t>
+      </w:r>
+      <w:r>
+        <w:rPr>
+          <w:rFonts w:cs="Arial"/>
+        </w:rPr>
+        <w:t>part10-</w:t>
+      </w:r>
+      <w:r>
+        <w:rPr>
+          <w:rFonts w:cs="Arial"/>
+        </w:rPr>
+        <w:t>exp</w:t>
+      </w:r>
+      <w:r>
+        <w:rPr>
+          <w:rFonts w:cs="Arial"/>
+        </w:rPr>
+        <w:t>l</w:t>
+      </w:r>
+      <w:r>
+        <w:rPr>
+          <w:rFonts w:cs="Arial"/>
+        </w:rPr>
+        <w:t>oit</w:t>
+      </w:r>
+      <w:r>
+        <w:rPr>
+          <w:rFonts w:cs="Arial"/>
+        </w:rPr>
+        <w:t>-target</w:t>
       </w:r>
       <w:r>
         <w:rPr>
           <w:rStyle w:val="Hyperlink"/>
           <w:color w:val="auto"/>
         </w:rPr>
-        <w:t>d01-</w:t>
-      </w:r>
-      <w:r>
-        <w:rPr>
-          <w:rFonts w:cs="Arial"/>
-        </w:rPr>
-        <w:t>part10-</w:t>
-      </w:r>
-      <w:r>
-        <w:rPr>
-          <w:rFonts w:cs="Arial"/>
-        </w:rPr>
-        <w:t>exp</w:t>
-      </w:r>
-      <w:r>
-        <w:rPr>
-          <w:rFonts w:cs="Arial"/>
-        </w:rPr>
-        <w:t>l</w:t>
-      </w:r>
-      <w:r>
-        <w:rPr>
-          <w:rFonts w:cs="Arial"/>
-        </w:rPr>
-        <w:t>oit</w:t>
-      </w:r>
-      <w:r>
-        <w:rPr>
-          <w:rFonts w:cs="Arial"/>
-        </w:rPr>
-        <w:t>-target</w:t>
-      </w:r>
+        <w:t>.docx</w:t>
+      </w:r>
+    </w:p>
+    <w:p>
+      <w:pPr>
+        <w:pStyle w:val="Titlepageinfodescription"/>
+      </w:pPr>
       <w:r>
         <w:rPr>
           <w:rStyle w:val="Hyperlink"/>
           <w:color w:val="auto"/>
         </w:rPr>
-        <w:t>.docx</w:t>
-      </w:r>
-    </w:p>
-    <w:p>
-      <w:pPr>
-        <w:pStyle w:val="Titlepageinfodescription"/>
-      </w:pPr>
-      <w:r>
-        <w:rPr>
-          <w:rStyle w:val="Hyperlink"/>
-          <w:color w:val="auto"/>
-        </w:rPr>
         <w:lastRenderedPageBreak/>
-        <w:t>Permanent “Latest version” URI</w:t>
-      </w:r>
-      <w:proofErr w:type="gramStart"/>
-      <w:r>
-        <w:rPr>
-          <w:rStyle w:val="Hyperlink"/>
-          <w:color w:val="auto"/>
-        </w:rPr>
-        <w:t>:</w:t>
-      </w:r>
-      <w:proofErr w:type="gramEnd"/>
+        <w:t>Permanent “Latest version” URI:</w:t>
+      </w:r>
       <w:r>
         <w:rPr>
           <w:rStyle w:val="Hyperlink"/>
@@ -3673,22 +3625,22 @@
           <w:docGrid w:linePitch="360"/>
         </w:sectPr>
       </w:pPr>
-      <w:bookmarkStart w:id="3" w:name="_Toc287332006"/>
+      <w:bookmarkStart w:id="4" w:name="_Toc287332006"/>
     </w:p>
     <w:p>
       <w:pPr>
         <w:pStyle w:val="Heading1"/>
       </w:pPr>
-      <w:bookmarkStart w:id="4" w:name="_Toc431986412"/>
-      <w:bookmarkStart w:id="5" w:name="_Toc444243306"/>
+      <w:bookmarkStart w:id="5" w:name="_Toc431986412"/>
+      <w:bookmarkStart w:id="6" w:name="_Toc444243306"/>
       <w:r>
         <w:lastRenderedPageBreak/>
         <w:t>Introduction</w:t>
       </w:r>
-      <w:bookmarkEnd w:id="0"/>
-      <w:bookmarkEnd w:id="3"/>
+      <w:bookmarkEnd w:id="1"/>
       <w:bookmarkEnd w:id="4"/>
       <w:bookmarkEnd w:id="5"/>
+      <w:bookmarkEnd w:id="6"/>
     </w:p>
     <w:p>
       <w:r>
@@ -3716,10 +3668,7 @@
         <w:t>Ex</w:t>
       </w:r>
       <w:r>
-        <w:t>pression (</w:t>
-      </w:r>
-      <w:r>
-        <w:t>STIX</w:t>
+        <w:t>pression (STIX</w:t>
       </w:r>
       <w:r>
         <w:rPr>
@@ -3990,7 +3939,6 @@
         </w:rPr>
         <w:fldChar w:fldCharType="separate"/>
       </w:r>
-      <w:proofErr w:type="gramStart"/>
       <w:r>
         <w:rPr>
           <w:b/>
@@ -3998,7 +3946,6 @@
         </w:rPr>
         <w:t>1.1</w:t>
       </w:r>
-      <w:proofErr w:type="gramEnd"/>
       <w:r>
         <w:rPr>
           <w:b/>
@@ -4239,15 +4186,7 @@
         <w:t>Exploit Target</w:t>
       </w:r>
       <w:r>
-        <w:t xml:space="preserve"> </w:t>
-      </w:r>
-      <w:proofErr w:type="gramStart"/>
-      <w:r>
-        <w:t>data model specification details</w:t>
-      </w:r>
-      <w:proofErr w:type="gramEnd"/>
-      <w:r>
-        <w:t xml:space="preserve"> in Section </w:t>
+        <w:t xml:space="preserve"> data model specification details in Section </w:t>
       </w:r>
       <w:r>
         <w:rPr>
@@ -4368,16 +4307,16 @@
         <w:spacing w:before="360" w:after="60"/>
         <w:ind w:left="720" w:hanging="720"/>
       </w:pPr>
-      <w:bookmarkStart w:id="6" w:name="_Toc412205405"/>
-      <w:bookmarkStart w:id="7" w:name="_Ref412300941"/>
-      <w:bookmarkStart w:id="8" w:name="_Ref412622367"/>
-      <w:bookmarkStart w:id="9" w:name="_Toc412713430"/>
-      <w:bookmarkStart w:id="10" w:name="_Ref414276164"/>
-      <w:bookmarkStart w:id="11" w:name="_Toc419122283"/>
-      <w:bookmarkStart w:id="12" w:name="_Ref428790110"/>
-      <w:bookmarkStart w:id="13" w:name="_Ref394437867"/>
+      <w:bookmarkStart w:id="7" w:name="_Toc412205405"/>
+      <w:bookmarkStart w:id="8" w:name="_Ref412300941"/>
+      <w:bookmarkStart w:id="9" w:name="_Ref412622367"/>
+      <w:bookmarkStart w:id="10" w:name="_Toc412713430"/>
+      <w:bookmarkStart w:id="11" w:name="_Ref414276164"/>
+      <w:bookmarkStart w:id="12" w:name="_Toc419122283"/>
+      <w:bookmarkStart w:id="13" w:name="_Ref428790110"/>
       <w:bookmarkStart w:id="14" w:name="_Toc431986413"/>
       <w:bookmarkStart w:id="15" w:name="_Toc444243307"/>
+      <w:bookmarkStart w:id="16" w:name="_Ref394437867"/>
       <w:r>
         <w:t>STIX</w:t>
       </w:r>
@@ -4390,13 +4329,13 @@
       <w:r>
         <w:t xml:space="preserve"> Specification Documents</w:t>
       </w:r>
-      <w:bookmarkEnd w:id="6"/>
       <w:bookmarkEnd w:id="7"/>
       <w:bookmarkEnd w:id="8"/>
       <w:bookmarkEnd w:id="9"/>
       <w:bookmarkEnd w:id="10"/>
       <w:bookmarkEnd w:id="11"/>
       <w:bookmarkEnd w:id="12"/>
+      <w:bookmarkEnd w:id="13"/>
       <w:bookmarkEnd w:id="14"/>
       <w:bookmarkEnd w:id="15"/>
     </w:p>
@@ -4767,61 +4706,32 @@
       <w:pPr>
         <w:pStyle w:val="Caption"/>
       </w:pPr>
-      <w:bookmarkStart w:id="16" w:name="_Ref417297619"/>
+      <w:bookmarkStart w:id="17" w:name="_Ref417297619"/>
       <w:r>
         <w:t xml:space="preserve">Figure </w:t>
       </w:r>
-      <w:r>
-        <w:fldChar w:fldCharType="begin"/>
-      </w:r>
-      <w:r>
-        <w:instrText xml:space="preserve"> STYLEREF 1 \s </w:instrText>
-      </w:r>
-      <w:r>
-        <w:fldChar w:fldCharType="separate"/>
-      </w:r>
-      <w:r>
-        <w:rPr>
-          <w:noProof/>
-        </w:rPr>
-        <w:t>1</w:t>
-      </w:r>
-      <w:r>
-        <w:rPr>
-          <w:noProof/>
-        </w:rPr>
-        <w:fldChar w:fldCharType="end"/>
-      </w:r>
+      <w:fldSimple w:instr=" STYLEREF 1 \s ">
+        <w:r>
+          <w:rPr>
+            <w:noProof/>
+          </w:rPr>
+          <w:t>1</w:t>
+        </w:r>
+      </w:fldSimple>
       <w:r>
         <w:noBreakHyphen/>
       </w:r>
-      <w:r>
-        <w:fldChar w:fldCharType="begin"/>
-      </w:r>
-      <w:r>
-        <w:instrText xml:space="preserve"> SEQ Figure \* ARABIC \s 1 </w:instrText>
-      </w:r>
-      <w:r>
-        <w:fldChar w:fldCharType="separate"/>
-      </w:r>
-      <w:r>
-        <w:rPr>
-          <w:noProof/>
-        </w:rPr>
-        <w:t>1</w:t>
-      </w:r>
-      <w:r>
-        <w:rPr>
-          <w:noProof/>
-        </w:rPr>
-        <w:fldChar w:fldCharType="end"/>
-      </w:r>
-      <w:bookmarkEnd w:id="16"/>
-      <w:r>
-        <w:t xml:space="preserve">. </w:t>
-      </w:r>
-      <w:r>
-        <w:t>STIX</w:t>
+      <w:fldSimple w:instr=" SEQ Figure \* ARABIC \s 1 ">
+        <w:r>
+          <w:rPr>
+            <w:noProof/>
+          </w:rPr>
+          <w:t>1</w:t>
+        </w:r>
+      </w:fldSimple>
+      <w:bookmarkEnd w:id="17"/>
+      <w:r>
+        <w:t>. STIX</w:t>
       </w:r>
       <w:r>
         <w:rPr>
@@ -4854,18 +4764,18 @@
         <w:spacing w:before="360" w:after="60"/>
         <w:ind w:left="720" w:hanging="720"/>
       </w:pPr>
-      <w:bookmarkStart w:id="17" w:name="_Ref417297460"/>
-      <w:bookmarkStart w:id="18" w:name="_Toc419122284"/>
-      <w:bookmarkStart w:id="19" w:name="_Toc431986414"/>
-      <w:bookmarkStart w:id="20" w:name="_Toc444243308"/>
+      <w:bookmarkStart w:id="18" w:name="_Ref417297460"/>
+      <w:bookmarkStart w:id="19" w:name="_Toc419122284"/>
+      <w:bookmarkStart w:id="20" w:name="_Toc431986414"/>
+      <w:bookmarkStart w:id="21" w:name="_Toc444243308"/>
       <w:r>
         <w:t>Document Conventions</w:t>
       </w:r>
-      <w:bookmarkEnd w:id="13"/>
-      <w:bookmarkEnd w:id="17"/>
+      <w:bookmarkEnd w:id="16"/>
       <w:bookmarkEnd w:id="18"/>
       <w:bookmarkEnd w:id="19"/>
       <w:bookmarkEnd w:id="20"/>
+      <w:bookmarkEnd w:id="21"/>
     </w:p>
     <w:p>
       <w:r>
@@ -4881,19 +4791,19 @@
         </w:tabs>
         <w:spacing w:before="360" w:after="60"/>
       </w:pPr>
-      <w:bookmarkStart w:id="21" w:name="_Toc389570603"/>
-      <w:bookmarkStart w:id="22" w:name="_Toc389581073"/>
-      <w:bookmarkStart w:id="23" w:name="_Toc419122286"/>
-      <w:bookmarkStart w:id="24" w:name="_Toc431986415"/>
-      <w:bookmarkStart w:id="25" w:name="_Toc444243309"/>
+      <w:bookmarkStart w:id="22" w:name="_Toc389570603"/>
+      <w:bookmarkStart w:id="23" w:name="_Toc389581073"/>
+      <w:bookmarkStart w:id="24" w:name="_Toc419122286"/>
+      <w:bookmarkStart w:id="25" w:name="_Toc431986415"/>
+      <w:bookmarkStart w:id="26" w:name="_Toc444243309"/>
       <w:r>
         <w:t>Fonts</w:t>
       </w:r>
-      <w:bookmarkEnd w:id="21"/>
       <w:bookmarkEnd w:id="22"/>
       <w:bookmarkEnd w:id="23"/>
       <w:bookmarkEnd w:id="24"/>
       <w:bookmarkEnd w:id="25"/>
+      <w:bookmarkEnd w:id="26"/>
     </w:p>
     <w:p>
       <w:pPr>
@@ -5125,23 +5035,7 @@
           <w:rFonts w:ascii="Courier New" w:hAnsi="Courier New" w:cs="Courier New"/>
           <w:sz w:val="20"/>
         </w:rPr>
-        <w:t>stixCommon</w:t>
-      </w:r>
-      <w:proofErr w:type="gramStart"/>
-      <w:r>
-        <w:rPr>
-          <w:rFonts w:ascii="Courier New" w:hAnsi="Courier New" w:cs="Courier New"/>
-          <w:sz w:val="20"/>
-        </w:rPr>
-        <w:t>:StatementType</w:t>
-      </w:r>
-      <w:proofErr w:type="gramEnd"/>
-      <w:r>
-        <w:rPr>
-          <w:rFonts w:ascii="Courier New" w:hAnsi="Courier New" w:cs="Courier New"/>
-          <w:sz w:val="20"/>
-        </w:rPr>
-        <w:t xml:space="preserve"> </w:t>
+        <w:t xml:space="preserve">stixCommon:StatementType </w:t>
       </w:r>
     </w:p>
     <w:p>
@@ -5307,17 +5201,17 @@
         </w:tabs>
         <w:spacing w:before="360" w:after="60"/>
       </w:pPr>
-      <w:bookmarkStart w:id="26" w:name="_Ref394486021"/>
-      <w:bookmarkStart w:id="27" w:name="_Toc419122287"/>
-      <w:bookmarkStart w:id="28" w:name="_Toc431986416"/>
-      <w:bookmarkStart w:id="29" w:name="_Toc444243310"/>
+      <w:bookmarkStart w:id="27" w:name="_Ref394486021"/>
+      <w:bookmarkStart w:id="28" w:name="_Toc419122287"/>
+      <w:bookmarkStart w:id="29" w:name="_Toc431986416"/>
+      <w:bookmarkStart w:id="30" w:name="_Toc444243310"/>
       <w:r>
         <w:t>UML Package References</w:t>
       </w:r>
-      <w:bookmarkEnd w:id="26"/>
       <w:bookmarkEnd w:id="27"/>
       <w:bookmarkEnd w:id="28"/>
       <w:bookmarkEnd w:id="29"/>
+      <w:bookmarkEnd w:id="30"/>
     </w:p>
     <w:p>
       <w:pPr>
@@ -5330,16 +5224,8 @@
         <w:rPr>
           <w:rFonts w:ascii="Courier New" w:hAnsi="Courier New" w:cs="Courier New"/>
         </w:rPr>
-        <w:t>package_prefix</w:t>
-      </w:r>
-      <w:proofErr w:type="gramStart"/>
-      <w:r>
-        <w:rPr>
-          <w:rFonts w:ascii="Courier New" w:hAnsi="Courier New" w:cs="Courier New"/>
-        </w:rPr>
-        <w:t>:class</w:t>
-      </w:r>
-      <w:proofErr w:type="gramEnd"/>
+        <w:t>package_prefix:class</w:t>
+      </w:r>
       <w:r>
         <w:t>, where</w:t>
       </w:r>
@@ -5421,37 +5307,29 @@
         </w:tabs>
         <w:spacing w:before="360" w:after="60"/>
       </w:pPr>
-      <w:bookmarkStart w:id="30" w:name="_Toc389570605"/>
-      <w:bookmarkStart w:id="31" w:name="_Toc389581075"/>
-      <w:bookmarkStart w:id="32" w:name="_Toc419122288"/>
-      <w:bookmarkStart w:id="33" w:name="_Toc431986417"/>
-      <w:bookmarkStart w:id="34" w:name="_Toc444243311"/>
+      <w:bookmarkStart w:id="31" w:name="_Toc389570605"/>
+      <w:bookmarkStart w:id="32" w:name="_Toc389581075"/>
+      <w:bookmarkStart w:id="33" w:name="_Toc419122288"/>
+      <w:bookmarkStart w:id="34" w:name="_Toc431986417"/>
+      <w:bookmarkStart w:id="35" w:name="_Toc444243311"/>
       <w:r>
         <w:t>UML Diagrams</w:t>
       </w:r>
-      <w:bookmarkEnd w:id="30"/>
       <w:bookmarkEnd w:id="31"/>
       <w:bookmarkEnd w:id="32"/>
       <w:bookmarkEnd w:id="33"/>
       <w:bookmarkEnd w:id="34"/>
+      <w:bookmarkEnd w:id="35"/>
     </w:p>
     <w:p>
       <w:pPr>
         <w:spacing w:after="240"/>
       </w:pPr>
-      <w:bookmarkStart w:id="35" w:name="_Toc389570606"/>
-      <w:bookmarkStart w:id="36" w:name="_Toc389581076"/>
-      <w:bookmarkStart w:id="37" w:name="_Ref394436861"/>
-      <w:r>
-        <w:t xml:space="preserve">This specification makes use of UML diagrams </w:t>
-      </w:r>
-      <w:proofErr w:type="gramStart"/>
-      <w:r>
-        <w:t>to visually depict</w:t>
-      </w:r>
-      <w:proofErr w:type="gramEnd"/>
-      <w:r>
-        <w:t xml:space="preserve"> relationships between STIX Language constructs. Note that the diagrams have been extracted directly from the full UML model for STIX; they </w:t>
+      <w:bookmarkStart w:id="36" w:name="_Toc389570606"/>
+      <w:bookmarkStart w:id="37" w:name="_Toc389581076"/>
+      <w:bookmarkStart w:id="38" w:name="_Ref394436861"/>
+      <w:r>
+        <w:t xml:space="preserve">This specification makes use of UML diagrams to visually depict relationships between STIX Language constructs. Note that the diagrams have been extracted directly from the full UML model for STIX; they </w:t>
       </w:r>
       <w:r>
         <w:lastRenderedPageBreak/>
@@ -5481,17 +5359,17 @@
         <w:spacing w:before="360" w:after="0"/>
         <w:ind w:left="720" w:hanging="720"/>
       </w:pPr>
-      <w:bookmarkStart w:id="38" w:name="_Toc398242026"/>
-      <w:bookmarkStart w:id="39" w:name="_Toc419122289"/>
-      <w:bookmarkStart w:id="40" w:name="_Toc431986418"/>
-      <w:bookmarkStart w:id="41" w:name="_Toc444243312"/>
+      <w:bookmarkStart w:id="39" w:name="_Toc398242026"/>
+      <w:bookmarkStart w:id="40" w:name="_Toc419122289"/>
+      <w:bookmarkStart w:id="41" w:name="_Toc431986418"/>
+      <w:bookmarkStart w:id="42" w:name="_Toc444243312"/>
       <w:r>
         <w:t>Class Properties</w:t>
       </w:r>
-      <w:bookmarkEnd w:id="38"/>
       <w:bookmarkEnd w:id="39"/>
       <w:bookmarkEnd w:id="40"/>
       <w:bookmarkEnd w:id="41"/>
+      <w:bookmarkEnd w:id="42"/>
     </w:p>
     <w:p>
       <w:pPr>
@@ -5510,17 +5388,17 @@
         <w:spacing w:before="360" w:after="0"/>
         <w:ind w:left="720" w:hanging="720"/>
       </w:pPr>
-      <w:bookmarkStart w:id="42" w:name="_Toc398242027"/>
-      <w:bookmarkStart w:id="43" w:name="_Toc419122290"/>
-      <w:bookmarkStart w:id="44" w:name="_Toc431986419"/>
-      <w:bookmarkStart w:id="45" w:name="_Toc444243313"/>
+      <w:bookmarkStart w:id="43" w:name="_Toc398242027"/>
+      <w:bookmarkStart w:id="44" w:name="_Toc419122290"/>
+      <w:bookmarkStart w:id="45" w:name="_Toc431986419"/>
+      <w:bookmarkStart w:id="46" w:name="_Toc444243313"/>
       <w:r>
         <w:t>Diagram Icons and Arrow Types</w:t>
       </w:r>
-      <w:bookmarkEnd w:id="42"/>
       <w:bookmarkEnd w:id="43"/>
       <w:bookmarkEnd w:id="44"/>
       <w:bookmarkEnd w:id="45"/>
+      <w:bookmarkEnd w:id="46"/>
     </w:p>
     <w:p>
       <w:pPr>
@@ -5605,56 +5483,30 @@
           <w:b/>
         </w:rPr>
       </w:pPr>
-      <w:bookmarkStart w:id="46" w:name="_Ref397637630"/>
+      <w:bookmarkStart w:id="47" w:name="_Ref397637630"/>
       <w:r>
         <w:t xml:space="preserve">Table </w:t>
       </w:r>
-      <w:r>
-        <w:fldChar w:fldCharType="begin"/>
-      </w:r>
-      <w:r>
-        <w:instrText xml:space="preserve"> STYLEREF 1 \s </w:instrText>
-      </w:r>
-      <w:r>
-        <w:fldChar w:fldCharType="separate"/>
-      </w:r>
-      <w:r>
-        <w:rPr>
-          <w:noProof/>
-        </w:rPr>
-        <w:t>1</w:t>
-      </w:r>
-      <w:r>
-        <w:rPr>
-          <w:noProof/>
-        </w:rPr>
-        <w:fldChar w:fldCharType="end"/>
-      </w:r>
+      <w:fldSimple w:instr=" STYLEREF 1 \s ">
+        <w:r>
+          <w:rPr>
+            <w:noProof/>
+          </w:rPr>
+          <w:t>1</w:t>
+        </w:r>
+      </w:fldSimple>
       <w:r>
         <w:noBreakHyphen/>
       </w:r>
-      <w:r>
-        <w:fldChar w:fldCharType="begin"/>
-      </w:r>
-      <w:r>
-        <w:instrText xml:space="preserve"> SEQ Table \* ARABIC \s 1 </w:instrText>
-      </w:r>
-      <w:r>
-        <w:fldChar w:fldCharType="separate"/>
-      </w:r>
-      <w:r>
-        <w:rPr>
-          <w:noProof/>
-        </w:rPr>
-        <w:t>1</w:t>
-      </w:r>
-      <w:r>
-        <w:rPr>
-          <w:noProof/>
-        </w:rPr>
-        <w:fldChar w:fldCharType="end"/>
-      </w:r>
-      <w:bookmarkEnd w:id="46"/>
+      <w:fldSimple w:instr=" SEQ Table \* ARABIC \s 1 ">
+        <w:r>
+          <w:rPr>
+            <w:noProof/>
+          </w:rPr>
+          <w:t>1</w:t>
+        </w:r>
+      </w:fldSimple>
+      <w:bookmarkEnd w:id="47"/>
       <w:r>
         <w:t>.  UML diagram icons</w:t>
       </w:r>
@@ -5898,10 +5750,10 @@
                   <v:path o:extrusionok="f" gradientshapeok="t" o:connecttype="rect"/>
                   <o:lock v:ext="edit" aspectratio="t"/>
                 </v:shapetype>
-                <v:shape id="_x0000_i1043" type="#_x0000_t75" style="width:21pt;height:21pt" o:ole="">
+                <v:shape id="_x0000_i1025" type="#_x0000_t75" style="width:21pt;height:21pt" o:ole="">
                   <v:imagedata r:id="rId27" o:title=""/>
                 </v:shape>
-                <o:OLEObject Type="Embed" ProgID="PBrush" ShapeID="_x0000_i1043" DrawAspect="Content" ObjectID="_1517985398" r:id="rId28"/>
+                <o:OLEObject Type="Embed" ProgID="PBrush" ShapeID="_x0000_i1025" DrawAspect="Content" ObjectID="_1519026410" r:id="rId28"/>
               </w:object>
             </w:r>
           </w:p>
@@ -6058,7 +5910,7 @@
                 <v:shape id="_x0000_i1026" type="#_x0000_t75" style="width:14.25pt;height:14.25pt" o:ole="">
                   <v:imagedata r:id="rId30" o:title=""/>
                 </v:shape>
-                <o:OLEObject Type="Embed" ProgID="PBrush" ShapeID="_x0000_i1026" DrawAspect="Content" ObjectID="_1517985399" r:id="rId31"/>
+                <o:OLEObject Type="Embed" ProgID="PBrush" ShapeID="_x0000_i1026" DrawAspect="Content" ObjectID="_1519026411" r:id="rId31"/>
               </w:object>
             </w:r>
           </w:p>
@@ -6119,7 +5971,7 @@
                 <v:shape id="_x0000_i1027" type="#_x0000_t75" style="width:14.25pt;height:14.25pt" o:ole="">
                   <v:imagedata r:id="rId32" o:title=""/>
                 </v:shape>
-                <o:OLEObject Type="Embed" ProgID="PBrush" ShapeID="_x0000_i1027" DrawAspect="Content" ObjectID="_1517985400" r:id="rId33"/>
+                <o:OLEObject Type="Embed" ProgID="PBrush" ShapeID="_x0000_i1027" DrawAspect="Content" ObjectID="_1519026412" r:id="rId33"/>
               </w:object>
             </w:r>
           </w:p>
@@ -6305,7 +6157,7 @@
                 <v:shape id="_x0000_i1028" type="#_x0000_t75" style="width:57.75pt;height:35.25pt" o:ole="">
                   <v:imagedata r:id="rId34" o:title=""/>
                 </v:shape>
-                <o:OLEObject Type="Embed" ProgID="PBrush" ShapeID="_x0000_i1028" DrawAspect="Content" ObjectID="_1517985401" r:id="rId35"/>
+                <o:OLEObject Type="Embed" ProgID="PBrush" ShapeID="_x0000_i1028" DrawAspect="Content" ObjectID="_1519026413" r:id="rId35"/>
               </w:object>
             </w:r>
           </w:p>
@@ -6346,20 +6198,20 @@
         <w:spacing w:before="360" w:after="0"/>
         <w:ind w:left="720" w:hanging="720"/>
       </w:pPr>
-      <w:bookmarkStart w:id="47" w:name="_Ref397935245"/>
-      <w:bookmarkStart w:id="48" w:name="_Toc398242028"/>
-      <w:bookmarkStart w:id="49" w:name="_Toc419122291"/>
-      <w:bookmarkStart w:id="50" w:name="_Toc431986420"/>
-      <w:bookmarkStart w:id="51" w:name="_Toc444243314"/>
+      <w:bookmarkStart w:id="48" w:name="_Ref397935245"/>
+      <w:bookmarkStart w:id="49" w:name="_Toc398242028"/>
+      <w:bookmarkStart w:id="50" w:name="_Toc419122291"/>
+      <w:bookmarkStart w:id="51" w:name="_Toc431986420"/>
+      <w:bookmarkStart w:id="52" w:name="_Toc444243314"/>
       <w:r>
         <w:lastRenderedPageBreak/>
         <w:t>Color Coding</w:t>
       </w:r>
-      <w:bookmarkEnd w:id="47"/>
       <w:bookmarkEnd w:id="48"/>
       <w:bookmarkEnd w:id="49"/>
       <w:bookmarkEnd w:id="50"/>
       <w:bookmarkEnd w:id="51"/>
+      <w:bookmarkEnd w:id="52"/>
     </w:p>
     <w:p>
       <w:r>
@@ -6433,7 +6285,7 @@
       <w:r>
         <w:t>.</w:t>
       </w:r>
-      <w:bookmarkStart w:id="52" w:name="_Ref397676401"/>
+      <w:bookmarkStart w:id="53" w:name="_Ref397676401"/>
     </w:p>
     <w:p>
       <w:r>
@@ -6484,57 +6336,31 @@
           <w:b/>
         </w:rPr>
       </w:pPr>
-      <w:bookmarkStart w:id="53" w:name="_Ref417308199"/>
+      <w:bookmarkStart w:id="54" w:name="_Ref417308199"/>
       <w:r>
         <w:t xml:space="preserve">Figure </w:t>
       </w:r>
-      <w:r>
-        <w:fldChar w:fldCharType="begin"/>
-      </w:r>
-      <w:r>
-        <w:instrText xml:space="preserve"> STYLEREF 1 \s </w:instrText>
-      </w:r>
-      <w:r>
-        <w:fldChar w:fldCharType="separate"/>
-      </w:r>
-      <w:r>
-        <w:rPr>
-          <w:noProof/>
-        </w:rPr>
-        <w:t>1</w:t>
-      </w:r>
-      <w:r>
-        <w:rPr>
-          <w:noProof/>
-        </w:rPr>
-        <w:fldChar w:fldCharType="end"/>
-      </w:r>
+      <w:fldSimple w:instr=" STYLEREF 1 \s ">
+        <w:r>
+          <w:rPr>
+            <w:noProof/>
+          </w:rPr>
+          <w:t>1</w:t>
+        </w:r>
+      </w:fldSimple>
       <w:r>
         <w:noBreakHyphen/>
       </w:r>
-      <w:r>
-        <w:fldChar w:fldCharType="begin"/>
-      </w:r>
-      <w:r>
-        <w:instrText xml:space="preserve"> SEQ Figure \* ARABIC \s 1 </w:instrText>
-      </w:r>
-      <w:r>
-        <w:fldChar w:fldCharType="separate"/>
-      </w:r>
-      <w:r>
-        <w:rPr>
-          <w:noProof/>
-        </w:rPr>
-        <w:t>2</w:t>
-      </w:r>
-      <w:r>
-        <w:rPr>
-          <w:noProof/>
-        </w:rPr>
-        <w:fldChar w:fldCharType="end"/>
-      </w:r>
-      <w:bookmarkEnd w:id="52"/>
+      <w:fldSimple w:instr=" SEQ Figure \* ARABIC \s 1 ">
+        <w:r>
+          <w:rPr>
+            <w:noProof/>
+          </w:rPr>
+          <w:t>2</w:t>
+        </w:r>
+      </w:fldSimple>
       <w:bookmarkEnd w:id="53"/>
+      <w:bookmarkEnd w:id="54"/>
       <w:r>
         <w:t xml:space="preserve">.  </w:t>
       </w:r>
@@ -6551,24 +6377,24 @@
         </w:tabs>
         <w:spacing w:before="360" w:after="60"/>
       </w:pPr>
-      <w:bookmarkStart w:id="54" w:name="_Toc419122292"/>
-      <w:bookmarkStart w:id="55" w:name="_Toc431986421"/>
-      <w:bookmarkStart w:id="56" w:name="_Toc444243315"/>
+      <w:bookmarkStart w:id="55" w:name="_Toc419122292"/>
+      <w:bookmarkStart w:id="56" w:name="_Toc431986421"/>
+      <w:bookmarkStart w:id="57" w:name="_Toc444243315"/>
       <w:r>
         <w:t>Property Table Notation</w:t>
       </w:r>
-      <w:bookmarkEnd w:id="35"/>
       <w:bookmarkEnd w:id="36"/>
       <w:bookmarkEnd w:id="37"/>
-      <w:bookmarkEnd w:id="54"/>
+      <w:bookmarkEnd w:id="38"/>
       <w:bookmarkEnd w:id="55"/>
       <w:bookmarkEnd w:id="56"/>
+      <w:bookmarkEnd w:id="57"/>
     </w:p>
     <w:p>
       <w:pPr>
         <w:spacing w:after="240"/>
       </w:pPr>
-      <w:bookmarkStart w:id="57" w:name="_Ref394327838"/>
+      <w:bookmarkStart w:id="58" w:name="_Ref394327838"/>
       <w:r>
         <w:t xml:space="preserve">Throughout </w:t>
       </w:r>
@@ -6730,11 +6556,7 @@
         <w:spacing w:after="240"/>
       </w:pPr>
       <w:r>
-        <w:t xml:space="preserve">In addition, properties that are part of a “choice” relationship (e.g., Prop1 OR Prop2 is used but not both) will be denoted by a unique letter subscript (e.g., </w:t>
-      </w:r>
-      <w:proofErr w:type="spellStart"/>
-      <w:r>
-        <w:t>API_Call</w:t>
+        <w:t>In addition, properties that are part of a “choice” relationship (e.g., Prop1 OR Prop2 is used but not both) will be denoted by a unique letter subscript (e.g., API_Call</w:t>
       </w:r>
       <w:r>
         <w:rPr>
@@ -6742,13 +6564,8 @@
         </w:rPr>
         <w:t>A</w:t>
       </w:r>
-      <w:proofErr w:type="spellEnd"/>
-      <w:r>
-        <w:t xml:space="preserve">, </w:t>
-      </w:r>
-      <w:proofErr w:type="spellStart"/>
-      <w:r>
-        <w:t>Code</w:t>
+      <w:r>
+        <w:t>, Code</w:t>
       </w:r>
       <w:r>
         <w:rPr>
@@ -6756,11 +6573,9 @@
         </w:rPr>
         <w:t>B</w:t>
       </w:r>
-      <w:proofErr w:type="spellEnd"/>
       <w:r>
         <w:t xml:space="preserve">) and single logic expression in the Multiplicity column.  For example, if there is a choice of property </w:t>
       </w:r>
-      <w:proofErr w:type="spellStart"/>
       <w:r>
         <w:rPr>
           <w:rFonts w:ascii="Courier New" w:hAnsi="Courier New" w:cs="Courier New"/>
@@ -6774,11 +6589,9 @@
         </w:rPr>
         <w:t>A</w:t>
       </w:r>
-      <w:proofErr w:type="spellEnd"/>
       <w:r>
         <w:t xml:space="preserve"> and </w:t>
       </w:r>
-      <w:proofErr w:type="spellStart"/>
       <w:r>
         <w:rPr>
           <w:rFonts w:ascii="Courier New" w:hAnsi="Courier New" w:cs="Courier New"/>
@@ -6792,26 +6605,15 @@
         </w:rPr>
         <w:t>B</w:t>
       </w:r>
-      <w:proofErr w:type="spellEnd"/>
-      <w:r>
-        <w:t>, the expression “</w:t>
-      </w:r>
-      <w:proofErr w:type="gramStart"/>
-      <w:r>
-        <w:t>A(</w:t>
-      </w:r>
-      <w:proofErr w:type="gramEnd"/>
-      <w:r>
-        <w:t xml:space="preserve">1)|B(0..1)” will indicate that the </w:t>
-      </w:r>
-      <w:proofErr w:type="spellStart"/>
+      <w:r>
+        <w:t xml:space="preserve">, the expression “A(1)|B(0..1)” will indicate that the </w:t>
+      </w:r>
       <w:r>
         <w:rPr>
           <w:rFonts w:ascii="Courier New" w:hAnsi="Courier New" w:cs="Courier New"/>
         </w:rPr>
         <w:t>API_Call</w:t>
       </w:r>
-      <w:proofErr w:type="spellEnd"/>
       <w:r>
         <w:t xml:space="preserve"> property can be chosen with multiplicity 1 or the </w:t>
       </w:r>
@@ -6833,19 +6635,19 @@
         </w:tabs>
         <w:spacing w:before="360" w:after="60"/>
       </w:pPr>
-      <w:bookmarkStart w:id="58" w:name="_Toc412634016"/>
-      <w:bookmarkStart w:id="59" w:name="_Toc412793151"/>
-      <w:bookmarkStart w:id="60" w:name="_Toc419122293"/>
-      <w:bookmarkStart w:id="61" w:name="_Toc431986422"/>
-      <w:bookmarkStart w:id="62" w:name="_Toc444243316"/>
+      <w:bookmarkStart w:id="59" w:name="_Toc412634016"/>
+      <w:bookmarkStart w:id="60" w:name="_Toc412793151"/>
+      <w:bookmarkStart w:id="61" w:name="_Toc419122293"/>
+      <w:bookmarkStart w:id="62" w:name="_Toc431986422"/>
+      <w:bookmarkStart w:id="63" w:name="_Toc444243316"/>
       <w:r>
         <w:t>Property and Class Descriptions</w:t>
       </w:r>
-      <w:bookmarkEnd w:id="58"/>
       <w:bookmarkEnd w:id="59"/>
       <w:bookmarkEnd w:id="60"/>
       <w:bookmarkEnd w:id="61"/>
       <w:bookmarkEnd w:id="62"/>
+      <w:bookmarkEnd w:id="63"/>
     </w:p>
     <w:p>
       <w:pPr>
@@ -7246,15 +7048,7 @@
           </w:tcPr>
           <w:p>
             <w:r>
-              <w:t xml:space="preserve">Used </w:t>
-            </w:r>
-            <w:proofErr w:type="gramStart"/>
-            <w:r>
-              <w:t>to clearly and precisely identify</w:t>
-            </w:r>
-            <w:proofErr w:type="gramEnd"/>
-            <w:r>
-              <w:t xml:space="preserve"> particular instances or values associated with a property.  Often used for properties that are defined by a controlled vocabulary or enumeration; typically used for properties that take on only a single value.</w:t>
+              <w:t>Used to clearly and precisely identify particular instances or values associated with a property.  Often used for properties that are defined by a controlled vocabulary or enumeration; typically used for properties that take on only a single value.</w:t>
             </w:r>
           </w:p>
         </w:tc>
@@ -7315,20 +7109,20 @@
       <w:pPr>
         <w:pStyle w:val="Heading2"/>
       </w:pPr>
-      <w:bookmarkStart w:id="63" w:name="_Toc85472893"/>
-      <w:bookmarkStart w:id="64" w:name="_Toc287332007"/>
-      <w:bookmarkStart w:id="65" w:name="_Ref428790129"/>
-      <w:bookmarkStart w:id="66" w:name="_Toc431986423"/>
-      <w:bookmarkStart w:id="67" w:name="_Toc444243317"/>
-      <w:bookmarkEnd w:id="57"/>
+      <w:bookmarkStart w:id="64" w:name="_Toc85472893"/>
+      <w:bookmarkStart w:id="65" w:name="_Toc287332007"/>
+      <w:bookmarkStart w:id="66" w:name="_Ref428790129"/>
+      <w:bookmarkStart w:id="67" w:name="_Toc431986423"/>
+      <w:bookmarkStart w:id="68" w:name="_Toc444243317"/>
+      <w:bookmarkEnd w:id="58"/>
       <w:r>
         <w:t>Terminology</w:t>
       </w:r>
-      <w:bookmarkEnd w:id="63"/>
       <w:bookmarkEnd w:id="64"/>
       <w:bookmarkEnd w:id="65"/>
       <w:bookmarkEnd w:id="66"/>
       <w:bookmarkEnd w:id="67"/>
+      <w:bookmarkEnd w:id="68"/>
     </w:p>
     <w:p>
       <w:r>
@@ -7498,39 +7292,39 @@
       <w:pPr>
         <w:pStyle w:val="Heading2"/>
       </w:pPr>
-      <w:bookmarkStart w:id="68" w:name="_Ref7502892"/>
-      <w:bookmarkStart w:id="69" w:name="_Toc12011611"/>
-      <w:bookmarkStart w:id="70" w:name="_Toc85472894"/>
-      <w:bookmarkStart w:id="71" w:name="_Toc287332008"/>
-      <w:bookmarkStart w:id="72" w:name="_Ref428790140"/>
-      <w:bookmarkStart w:id="73" w:name="_Toc431986424"/>
-      <w:bookmarkStart w:id="74" w:name="_Toc444243318"/>
+      <w:bookmarkStart w:id="69" w:name="_Ref7502892"/>
+      <w:bookmarkStart w:id="70" w:name="_Toc12011611"/>
+      <w:bookmarkStart w:id="71" w:name="_Toc85472894"/>
+      <w:bookmarkStart w:id="72" w:name="_Toc287332008"/>
+      <w:bookmarkStart w:id="73" w:name="_Ref428790140"/>
+      <w:bookmarkStart w:id="74" w:name="_Toc431986424"/>
+      <w:bookmarkStart w:id="75" w:name="_Toc444243318"/>
       <w:r>
         <w:t>Normative</w:t>
       </w:r>
-      <w:bookmarkEnd w:id="68"/>
       <w:bookmarkEnd w:id="69"/>
+      <w:bookmarkEnd w:id="70"/>
       <w:r>
         <w:t xml:space="preserve"> References</w:t>
       </w:r>
-      <w:bookmarkEnd w:id="70"/>
       <w:bookmarkEnd w:id="71"/>
       <w:bookmarkEnd w:id="72"/>
       <w:bookmarkEnd w:id="73"/>
       <w:bookmarkEnd w:id="74"/>
+      <w:bookmarkEnd w:id="75"/>
     </w:p>
     <w:p>
       <w:pPr>
         <w:pStyle w:val="Ref"/>
       </w:pPr>
-      <w:bookmarkStart w:id="75" w:name="rfc2119"/>
+      <w:bookmarkStart w:id="76" w:name="rfc2119"/>
       <w:r>
         <w:rPr>
           <w:rStyle w:val="Refterm"/>
         </w:rPr>
         <w:t>[RFC2119]</w:t>
       </w:r>
-      <w:bookmarkEnd w:id="75"/>
+      <w:bookmarkEnd w:id="76"/>
       <w:r>
         <w:tab/>
         <w:t>Bradner,</w:t>
@@ -7578,28 +7372,20 @@
       <w:pPr>
         <w:pStyle w:val="Heading1"/>
       </w:pPr>
-      <w:bookmarkStart w:id="76" w:name="_Ref428790152"/>
-      <w:bookmarkStart w:id="77" w:name="_Toc431986425"/>
-      <w:bookmarkStart w:id="78" w:name="_Toc444243319"/>
+      <w:bookmarkStart w:id="77" w:name="_Ref428790152"/>
+      <w:bookmarkStart w:id="78" w:name="_Toc431986425"/>
+      <w:bookmarkStart w:id="79" w:name="_Toc444243319"/>
       <w:r>
         <w:lastRenderedPageBreak/>
         <w:t>Background Information</w:t>
       </w:r>
-      <w:bookmarkEnd w:id="76"/>
       <w:bookmarkEnd w:id="77"/>
       <w:bookmarkEnd w:id="78"/>
-    </w:p>
-    <w:p>
-      <w:r>
-        <w:t xml:space="preserve">In this section, we provide high level information about the Exploit Target data model that is necessary </w:t>
-      </w:r>
-      <w:proofErr w:type="gramStart"/>
-      <w:r>
-        <w:t>to fully understand</w:t>
-      </w:r>
-      <w:proofErr w:type="gramEnd"/>
-      <w:r>
-        <w:t xml:space="preserve"> the Exploit Target data model specification details given in Section</w:t>
+      <w:bookmarkEnd w:id="79"/>
+    </w:p>
+    <w:p>
+      <w:r>
+        <w:t>In this section, we provide high level information about the Exploit Target data model that is necessary to fully understand the Exploit Target data model specification details given in Section</w:t>
       </w:r>
       <w:r>
         <w:t xml:space="preserve"> </w:t>
@@ -7665,9 +7451,9 @@
         <w:spacing w:before="360" w:after="60"/>
         <w:ind w:left="720" w:hanging="720"/>
       </w:pPr>
-      <w:bookmarkStart w:id="79" w:name="_Toc419122295"/>
-      <w:bookmarkStart w:id="80" w:name="_Toc431986426"/>
-      <w:bookmarkStart w:id="81" w:name="_Toc444243320"/>
+      <w:bookmarkStart w:id="80" w:name="_Toc419122295"/>
+      <w:bookmarkStart w:id="81" w:name="_Toc431986426"/>
+      <w:bookmarkStart w:id="82" w:name="_Toc444243320"/>
       <w:r>
         <w:t xml:space="preserve">Exploit Target-Related </w:t>
       </w:r>
@@ -7677,9 +7463,9 @@
       <w:r>
         <w:t>Data Models</w:t>
       </w:r>
-      <w:bookmarkEnd w:id="79"/>
       <w:bookmarkEnd w:id="80"/>
       <w:bookmarkEnd w:id="81"/>
+      <w:bookmarkEnd w:id="82"/>
     </w:p>
     <w:p>
       <w:pPr>
@@ -7901,7 +7687,7 @@
                     </a:ln>
                     <a:extLst>
                       <a:ext uri="{53640926-AAD7-44d8-BBD7-CCE9431645EC}">
-                        <a14:shadowObscured xmlns="" xmlns:mo="http://schemas.microsoft.com/office/mac/office/2008/main" xmlns:mv="urn:schemas-microsoft-com:mac:vml" xmlns:o="urn:schemas-microsoft-com:office:office" xmlns:v="urn:schemas-microsoft-com:vml" xmlns:w10="urn:schemas-microsoft-com:office:word" xmlns:w="http://schemas.openxmlformats.org/wordprocessingml/2006/main" xmlns:a14="http://schemas.microsoft.com/office/drawing/2010/main"/>
+                        <a14:shadowObscured xmlns:a14="http://schemas.microsoft.com/office/drawing/2010/main" xmlns:w="http://schemas.openxmlformats.org/wordprocessingml/2006/main" xmlns:w10="urn:schemas-microsoft-com:office:word" xmlns:v="urn:schemas-microsoft-com:vml" xmlns:o="urn:schemas-microsoft-com:office:office" xmlns:mv="urn:schemas-microsoft-com:mac:vml" xmlns:mo="http://schemas.microsoft.com/office/mac/office/2008/main" xmlns=""/>
                       </a:ext>
                     </a:extLst>
                   </pic:spPr>
@@ -7919,56 +7705,30 @@
           <w:b/>
         </w:rPr>
       </w:pPr>
-      <w:bookmarkStart w:id="82" w:name="_Ref397941046"/>
+      <w:bookmarkStart w:id="83" w:name="_Ref397941046"/>
       <w:r>
         <w:t xml:space="preserve">Figure </w:t>
       </w:r>
-      <w:r>
-        <w:fldChar w:fldCharType="begin"/>
-      </w:r>
-      <w:r>
-        <w:instrText xml:space="preserve"> STYLEREF 1 \s </w:instrText>
-      </w:r>
-      <w:r>
-        <w:fldChar w:fldCharType="separate"/>
-      </w:r>
-      <w:r>
-        <w:rPr>
-          <w:noProof/>
-        </w:rPr>
-        <w:t>2</w:t>
-      </w:r>
-      <w:r>
-        <w:rPr>
-          <w:noProof/>
-        </w:rPr>
-        <w:fldChar w:fldCharType="end"/>
-      </w:r>
+      <w:fldSimple w:instr=" STYLEREF 1 \s ">
+        <w:r>
+          <w:rPr>
+            <w:noProof/>
+          </w:rPr>
+          <w:t>2</w:t>
+        </w:r>
+      </w:fldSimple>
       <w:r>
         <w:noBreakHyphen/>
       </w:r>
-      <w:r>
-        <w:fldChar w:fldCharType="begin"/>
-      </w:r>
-      <w:r>
-        <w:instrText xml:space="preserve"> SEQ Figure \* ARABIC \s 1 </w:instrText>
-      </w:r>
-      <w:r>
-        <w:fldChar w:fldCharType="separate"/>
-      </w:r>
-      <w:r>
-        <w:rPr>
-          <w:noProof/>
-        </w:rPr>
-        <w:t>1</w:t>
-      </w:r>
-      <w:r>
-        <w:rPr>
-          <w:noProof/>
-        </w:rPr>
-        <w:fldChar w:fldCharType="end"/>
-      </w:r>
-      <w:bookmarkEnd w:id="82"/>
+      <w:fldSimple w:instr=" SEQ Figure \* ARABIC \s 1 ">
+        <w:r>
+          <w:rPr>
+            <w:noProof/>
+          </w:rPr>
+          <w:t>1</w:t>
+        </w:r>
+      </w:fldSimple>
+      <w:bookmarkEnd w:id="83"/>
       <w:r>
         <w:t xml:space="preserve">.  </w:t>
       </w:r>
@@ -8133,21 +7893,8 @@
         <w:ind w:left="720"/>
       </w:pPr>
       <w:r>
-        <w:t xml:space="preserve">The Exploit Target data model is self-referential, enabling one Exploit Target to reference other Exploit Targets that </w:t>
-      </w:r>
-      <w:proofErr w:type="gramStart"/>
-      <w:r>
-        <w:t>are asserted to be related</w:t>
-      </w:r>
-      <w:proofErr w:type="gramEnd"/>
-      <w:r>
-        <w:t xml:space="preserve">. </w:t>
-      </w:r>
-      <w:proofErr w:type="gramStart"/>
-      <w:r>
-        <w:t>Self-referential relationships between Exploit Targets may indicate general associativity or can be used to indicate relationships between different versions of the same Exploit Target.</w:t>
-      </w:r>
-      <w:proofErr w:type="gramEnd"/>
+        <w:t>The Exploit Target data model is self-referential, enabling one Exploit Target to reference other Exploit Targets that are asserted to be related. Self-referential relationships between Exploit Targets may indicate general associativity or can be used to indicate relationships between different versions of the same Exploit Target.</w:t>
+      </w:r>
     </w:p>
     <w:p>
       <w:pPr>
@@ -8162,18 +7909,18 @@
           <w:docGrid w:linePitch="360"/>
         </w:sectPr>
       </w:pPr>
-      <w:bookmarkStart w:id="83" w:name="_Ref428790160"/>
-      <w:bookmarkStart w:id="84" w:name="_Toc287332011"/>
+      <w:bookmarkStart w:id="84" w:name="_Ref428790160"/>
+      <w:bookmarkStart w:id="85" w:name="_Toc287332011"/>
     </w:p>
     <w:p>
       <w:pPr>
         <w:pStyle w:val="Heading1"/>
       </w:pPr>
-      <w:bookmarkStart w:id="85" w:name="_Ref428790581"/>
-      <w:bookmarkStart w:id="86" w:name="_Ref428790594"/>
-      <w:bookmarkStart w:id="87" w:name="_Ref428790603"/>
-      <w:bookmarkStart w:id="88" w:name="_Toc431986427"/>
-      <w:bookmarkStart w:id="89" w:name="_Toc444243321"/>
+      <w:bookmarkStart w:id="86" w:name="_Ref428790581"/>
+      <w:bookmarkStart w:id="87" w:name="_Ref428790594"/>
+      <w:bookmarkStart w:id="88" w:name="_Ref428790603"/>
+      <w:bookmarkStart w:id="89" w:name="_Toc431986427"/>
+      <w:bookmarkStart w:id="90" w:name="_Toc444243321"/>
       <w:r>
         <w:lastRenderedPageBreak/>
         <w:t>STIX</w:t>
@@ -8190,18 +7937,18 @@
       <w:r>
         <w:t>Exploit Target Data Model</w:t>
       </w:r>
-      <w:bookmarkEnd w:id="83"/>
-      <w:bookmarkEnd w:id="85"/>
+      <w:bookmarkEnd w:id="84"/>
       <w:bookmarkEnd w:id="86"/>
       <w:bookmarkEnd w:id="87"/>
       <w:bookmarkEnd w:id="88"/>
       <w:bookmarkEnd w:id="89"/>
+      <w:bookmarkEnd w:id="90"/>
     </w:p>
     <w:p>
       <w:pPr>
         <w:spacing w:after="240"/>
       </w:pPr>
-      <w:bookmarkStart w:id="90" w:name="_Ref399244404"/>
+      <w:bookmarkStart w:id="91" w:name="_Ref399244404"/>
       <w:r>
         <w:t xml:space="preserve">The primary class of the STIX Exploit Target package is the </w:t>
       </w:r>
@@ -8418,7 +8165,7 @@
         <w:spacing w:after="240"/>
         <w:jc w:val="center"/>
       </w:pPr>
-      <w:bookmarkStart w:id="91" w:name="_Ref399671000"/>
+      <w:bookmarkStart w:id="92" w:name="_Ref399671000"/>
       <w:r>
         <w:rPr>
           <w:b/>
@@ -8493,7 +8240,7 @@
         </w:rPr>
         <w:fldChar w:fldCharType="end"/>
       </w:r>
-      <w:bookmarkEnd w:id="91"/>
+      <w:bookmarkEnd w:id="92"/>
       <w:r>
         <w:t xml:space="preserve">. UML diagram of the </w:t>
       </w:r>
@@ -8641,56 +8388,30 @@
       <w:pPr>
         <w:pStyle w:val="Caption"/>
       </w:pPr>
-      <w:bookmarkStart w:id="92" w:name="_Ref398125101"/>
+      <w:bookmarkStart w:id="93" w:name="_Ref398125101"/>
       <w:r>
         <w:t xml:space="preserve">Table </w:t>
       </w:r>
-      <w:r>
-        <w:fldChar w:fldCharType="begin"/>
-      </w:r>
-      <w:r>
-        <w:instrText xml:space="preserve"> STYLEREF 1 \s </w:instrText>
-      </w:r>
-      <w:r>
-        <w:fldChar w:fldCharType="separate"/>
-      </w:r>
-      <w:r>
-        <w:rPr>
-          <w:noProof/>
-        </w:rPr>
-        <w:t>3</w:t>
-      </w:r>
-      <w:r>
-        <w:rPr>
-          <w:noProof/>
-        </w:rPr>
-        <w:fldChar w:fldCharType="end"/>
-      </w:r>
+      <w:fldSimple w:instr=" STYLEREF 1 \s ">
+        <w:r>
+          <w:rPr>
+            <w:noProof/>
+          </w:rPr>
+          <w:t>3</w:t>
+        </w:r>
+      </w:fldSimple>
       <w:r>
         <w:noBreakHyphen/>
       </w:r>
-      <w:r>
-        <w:fldChar w:fldCharType="begin"/>
-      </w:r>
-      <w:r>
-        <w:instrText xml:space="preserve"> SEQ Table \* ARABIC \s 1 </w:instrText>
-      </w:r>
-      <w:r>
-        <w:fldChar w:fldCharType="separate"/>
-      </w:r>
-      <w:r>
-        <w:rPr>
-          <w:noProof/>
-        </w:rPr>
-        <w:t>1</w:t>
-      </w:r>
-      <w:r>
-        <w:rPr>
-          <w:noProof/>
-        </w:rPr>
-        <w:fldChar w:fldCharType="end"/>
-      </w:r>
-      <w:bookmarkEnd w:id="92"/>
+      <w:fldSimple w:instr=" SEQ Table \* ARABIC \s 1 ">
+        <w:r>
+          <w:rPr>
+            <w:noProof/>
+          </w:rPr>
+          <w:t>1</w:t>
+        </w:r>
+      </w:fldSimple>
+      <w:bookmarkEnd w:id="93"/>
       <w:r>
         <w:t xml:space="preserve">. Properties of the </w:t>
       </w:r>
@@ -9255,15 +8976,7 @@
                 <w:color w:val="000000"/>
                 <w:szCs w:val="22"/>
               </w:rPr>
-              <w:t xml:space="preserve"> property captures a short textual description of the objective of this CourseOfAction.   </w:t>
-            </w:r>
-            <w:proofErr w:type="gramStart"/>
-            <w:r>
-              <w:rPr>
-                <w:color w:val="000000"/>
-                <w:szCs w:val="22"/>
-              </w:rPr>
-              <w:t xml:space="preserve">This property is secondary and should only be used if the </w:t>
+              <w:t xml:space="preserve"> property captures a short textual description of the objective of this CourseOfAction.   This property is secondary and should only be used if the </w:t>
             </w:r>
             <w:r>
               <w:rPr>
@@ -9280,7 +8993,6 @@
               </w:rPr>
               <w:t xml:space="preserve"> property is already populated and another, shorter description is available.</w:t>
             </w:r>
-            <w:proofErr w:type="gramEnd"/>
           </w:p>
         </w:tc>
       </w:tr>
@@ -9570,7 +9282,7 @@
                 <w:rFonts w:cs="Arial"/>
                 <w:szCs w:val="22"/>
               </w:rPr>
-              <w:t xml:space="preserve"> property characterizes a configuration that is a potential target for exploitation.  Examples of information captured include a description of </w:t>
+              <w:t xml:space="preserve"> property characterizes a configuration that is a potential target for exploitation.  </w:t>
             </w:r>
             <w:r>
               <w:rPr>
@@ -9578,7 +9290,7 @@
                 <w:szCs w:val="22"/>
               </w:rPr>
               <w:lastRenderedPageBreak/>
-              <w:t>the configuration issue and a CCE identifier.</w:t>
+              <w:t>Examples of information captured include a description of the configuration issue and a CCE identifier.</w:t>
             </w:r>
           </w:p>
         </w:tc>
@@ -10143,16 +9855,16 @@
         <w:spacing w:before="360" w:after="60"/>
         <w:ind w:left="720" w:hanging="720"/>
       </w:pPr>
-      <w:bookmarkStart w:id="93" w:name="_Toc419122297"/>
-      <w:bookmarkStart w:id="94" w:name="_Toc431986428"/>
-      <w:bookmarkStart w:id="95" w:name="_Toc444243322"/>
-      <w:bookmarkEnd w:id="90"/>
+      <w:bookmarkStart w:id="94" w:name="_Toc419122297"/>
+      <w:bookmarkStart w:id="95" w:name="_Toc431986428"/>
+      <w:bookmarkStart w:id="96" w:name="_Toc444243322"/>
+      <w:bookmarkEnd w:id="91"/>
       <w:r>
         <w:t>ExploitTargetVersionType Enumeration</w:t>
       </w:r>
-      <w:bookmarkEnd w:id="93"/>
       <w:bookmarkEnd w:id="94"/>
       <w:bookmarkEnd w:id="95"/>
+      <w:bookmarkEnd w:id="96"/>
     </w:p>
     <w:p>
       <w:r>
@@ -10277,56 +9989,30 @@
       <w:pPr>
         <w:pStyle w:val="Caption"/>
       </w:pPr>
-      <w:bookmarkStart w:id="96" w:name="_Ref399704424"/>
+      <w:bookmarkStart w:id="97" w:name="_Ref399704424"/>
       <w:r>
         <w:t xml:space="preserve">Table </w:t>
       </w:r>
-      <w:r>
-        <w:fldChar w:fldCharType="begin"/>
-      </w:r>
-      <w:r>
-        <w:instrText xml:space="preserve"> STYLEREF 1 \s </w:instrText>
-      </w:r>
-      <w:r>
-        <w:fldChar w:fldCharType="separate"/>
-      </w:r>
-      <w:r>
-        <w:rPr>
-          <w:noProof/>
-        </w:rPr>
-        <w:t>3</w:t>
-      </w:r>
-      <w:r>
-        <w:rPr>
-          <w:noProof/>
-        </w:rPr>
-        <w:fldChar w:fldCharType="end"/>
-      </w:r>
+      <w:fldSimple w:instr=" STYLEREF 1 \s ">
+        <w:r>
+          <w:rPr>
+            <w:noProof/>
+          </w:rPr>
+          <w:t>3</w:t>
+        </w:r>
+      </w:fldSimple>
       <w:r>
         <w:noBreakHyphen/>
       </w:r>
-      <w:r>
-        <w:fldChar w:fldCharType="begin"/>
-      </w:r>
-      <w:r>
-        <w:instrText xml:space="preserve"> SEQ Table \* ARABIC \s 1 </w:instrText>
-      </w:r>
-      <w:r>
-        <w:fldChar w:fldCharType="separate"/>
-      </w:r>
-      <w:r>
-        <w:rPr>
-          <w:noProof/>
-        </w:rPr>
-        <w:t>2</w:t>
-      </w:r>
-      <w:r>
-        <w:rPr>
-          <w:noProof/>
-        </w:rPr>
-        <w:fldChar w:fldCharType="end"/>
-      </w:r>
-      <w:bookmarkEnd w:id="96"/>
+      <w:fldSimple w:instr=" SEQ Table \* ARABIC \s 1 ">
+        <w:r>
+          <w:rPr>
+            <w:noProof/>
+          </w:rPr>
+          <w:t>2</w:t>
+        </w:r>
+      </w:fldSimple>
+      <w:bookmarkEnd w:id="97"/>
       <w:r>
         <w:t xml:space="preserve">. Literals of the </w:t>
       </w:r>
@@ -10459,15 +10145,15 @@
         <w:spacing w:before="360" w:after="60"/>
         <w:ind w:left="720" w:hanging="720"/>
       </w:pPr>
-      <w:bookmarkStart w:id="97" w:name="_Toc419122298"/>
-      <w:bookmarkStart w:id="98" w:name="_Toc431986429"/>
-      <w:bookmarkStart w:id="99" w:name="_Toc444243323"/>
+      <w:bookmarkStart w:id="98" w:name="_Toc419122298"/>
+      <w:bookmarkStart w:id="99" w:name="_Toc431986429"/>
+      <w:bookmarkStart w:id="100" w:name="_Toc444243323"/>
       <w:r>
         <w:t>VulnerabilityType Class</w:t>
       </w:r>
-      <w:bookmarkEnd w:id="97"/>
       <w:bookmarkEnd w:id="98"/>
       <w:bookmarkEnd w:id="99"/>
+      <w:bookmarkEnd w:id="100"/>
     </w:p>
     <w:p>
       <w:pPr>
@@ -10539,14 +10225,7 @@
             <w:rStyle w:val="Hyperlink"/>
             <w:i/>
           </w:rPr>
-          <w:t>STIX</w:t>
-        </w:r>
-        <w:r>
-          <w:rPr>
-            <w:rStyle w:val="Hyperlink"/>
-            <w:i/>
-          </w:rPr>
-          <w:t xml:space="preserve"> Version 1.2.1 Part 1</w:t>
+          <w:t>STIX Version 1.2.1 Part 1</w:t>
         </w:r>
         <w:r>
           <w:rPr>
@@ -10626,56 +10305,30 @@
           <w:b/>
         </w:rPr>
       </w:pPr>
-      <w:bookmarkStart w:id="100" w:name="_Ref417308468"/>
+      <w:bookmarkStart w:id="101" w:name="_Ref417308468"/>
       <w:r>
         <w:t xml:space="preserve">Figure </w:t>
       </w:r>
-      <w:r>
-        <w:fldChar w:fldCharType="begin"/>
-      </w:r>
-      <w:r>
-        <w:instrText xml:space="preserve"> STYLEREF 1 \s </w:instrText>
-      </w:r>
-      <w:r>
-        <w:fldChar w:fldCharType="separate"/>
-      </w:r>
-      <w:r>
-        <w:rPr>
-          <w:noProof/>
-        </w:rPr>
-        <w:t>3</w:t>
-      </w:r>
-      <w:r>
-        <w:rPr>
-          <w:noProof/>
-        </w:rPr>
-        <w:fldChar w:fldCharType="end"/>
-      </w:r>
+      <w:fldSimple w:instr=" STYLEREF 1 \s ">
+        <w:r>
+          <w:rPr>
+            <w:noProof/>
+          </w:rPr>
+          <w:t>3</w:t>
+        </w:r>
+      </w:fldSimple>
       <w:r>
         <w:noBreakHyphen/>
       </w:r>
-      <w:r>
-        <w:fldChar w:fldCharType="begin"/>
-      </w:r>
-      <w:r>
-        <w:instrText xml:space="preserve"> SEQ Figure \* ARABIC \s 1 </w:instrText>
-      </w:r>
-      <w:r>
-        <w:fldChar w:fldCharType="separate"/>
-      </w:r>
-      <w:r>
-        <w:rPr>
-          <w:noProof/>
-        </w:rPr>
-        <w:t>2</w:t>
-      </w:r>
-      <w:r>
-        <w:rPr>
-          <w:noProof/>
-        </w:rPr>
-        <w:fldChar w:fldCharType="end"/>
-      </w:r>
-      <w:bookmarkEnd w:id="100"/>
+      <w:fldSimple w:instr=" SEQ Figure \* ARABIC \s 1 ">
+        <w:r>
+          <w:rPr>
+            <w:noProof/>
+          </w:rPr>
+          <w:t>2</w:t>
+        </w:r>
+      </w:fldSimple>
+      <w:bookmarkEnd w:id="101"/>
       <w:r>
         <w:t xml:space="preserve">. UML diagram of the </w:t>
       </w:r>
@@ -10850,60 +10503,31 @@
         <w:keepNext/>
         <w:keepLines/>
       </w:pPr>
-      <w:bookmarkStart w:id="101" w:name="_Ref417308490"/>
+      <w:bookmarkStart w:id="102" w:name="_Ref417308490"/>
       <w:r>
         <w:lastRenderedPageBreak/>
         <w:t xml:space="preserve">Table </w:t>
       </w:r>
-      <w:r>
-        <w:fldChar w:fldCharType="begin"/>
-      </w:r>
-      <w:r>
-        <w:instrText xml:space="preserve"> STYLEREF 1 \s </w:instrText>
-      </w:r>
-      <w:r>
-        <w:fldChar w:fldCharType="separate"/>
-      </w:r>
-      <w:r>
-        <w:rPr>
-          <w:noProof/>
-        </w:rPr>
-        <w:t>3</w:t>
-      </w:r>
-      <w:r>
-        <w:rPr>
-          <w:noProof/>
-        </w:rPr>
-        <w:fldChar w:fldCharType="end"/>
-      </w:r>
+      <w:fldSimple w:instr=" STYLEREF 1 \s ">
+        <w:r>
+          <w:rPr>
+            <w:noProof/>
+          </w:rPr>
+          <w:t>3</w:t>
+        </w:r>
+      </w:fldSimple>
       <w:r>
         <w:noBreakHyphen/>
       </w:r>
-      <w:r>
-        <w:fldChar w:fldCharType="begin"/>
-      </w:r>
-      <w:r>
-        <w:instrText xml:space="preserve"> SEQ T</w:instrText>
-      </w:r>
-      <w:r>
-        <w:instrText xml:space="preserve">able \* ARABIC \s 1 </w:instrText>
-      </w:r>
-      <w:r>
-        <w:fldChar w:fldCharType="separate"/>
-      </w:r>
-      <w:r>
-        <w:rPr>
-          <w:noProof/>
-        </w:rPr>
-        <w:t>3</w:t>
-      </w:r>
-      <w:r>
-        <w:rPr>
-          <w:noProof/>
-        </w:rPr>
-        <w:fldChar w:fldCharType="end"/>
-      </w:r>
-      <w:bookmarkEnd w:id="101"/>
+      <w:fldSimple w:instr=" SEQ Table \* ARABIC \s 1 ">
+        <w:r>
+          <w:rPr>
+            <w:noProof/>
+          </w:rPr>
+          <w:t>3</w:t>
+        </w:r>
+      </w:fldSimple>
+      <w:bookmarkEnd w:id="102"/>
       <w:r>
         <w:t xml:space="preserve">. Properties </w:t>
       </w:r>
@@ -11596,15 +11220,7 @@
                 <w:color w:val="000000"/>
                 <w:szCs w:val="22"/>
               </w:rPr>
-              <w:t xml:space="preserve"> property captures a short textual description of the vulnerability.   </w:t>
-            </w:r>
-            <w:proofErr w:type="gramStart"/>
-            <w:r>
-              <w:rPr>
-                <w:color w:val="000000"/>
-                <w:szCs w:val="22"/>
-              </w:rPr>
-              <w:t xml:space="preserve">This property is secondary and should only be used if the </w:t>
+              <w:t xml:space="preserve"> property captures a short textual description of the vulnerability.   This property is secondary and should only be used if the </w:t>
             </w:r>
             <w:r>
               <w:rPr>
@@ -11621,7 +11237,6 @@
               </w:rPr>
               <w:t xml:space="preserve"> property is already populated and another, shorter description is available.</w:t>
             </w:r>
-            <w:proofErr w:type="gramEnd"/>
           </w:p>
         </w:tc>
       </w:tr>
@@ -12613,15 +12228,15 @@
         </w:tabs>
         <w:spacing w:before="360" w:after="60"/>
       </w:pPr>
-      <w:bookmarkStart w:id="102" w:name="_Toc419122299"/>
-      <w:bookmarkStart w:id="103" w:name="_Toc431986430"/>
-      <w:bookmarkStart w:id="104" w:name="_Toc444243324"/>
+      <w:bookmarkStart w:id="103" w:name="_Toc419122299"/>
+      <w:bookmarkStart w:id="104" w:name="_Toc431986430"/>
+      <w:bookmarkStart w:id="105" w:name="_Toc444243324"/>
       <w:r>
         <w:t>CVSSVectorType Class</w:t>
       </w:r>
-      <w:bookmarkEnd w:id="102"/>
       <w:bookmarkEnd w:id="103"/>
       <w:bookmarkEnd w:id="104"/>
+      <w:bookmarkEnd w:id="105"/>
     </w:p>
     <w:p>
       <w:pPr>
@@ -12728,59 +12343,31 @@
         <w:keepNext/>
         <w:keepLines/>
       </w:pPr>
-      <w:bookmarkStart w:id="105" w:name="_Ref407480705"/>
-      <w:bookmarkStart w:id="106" w:name="_GoBack"/>
-      <w:bookmarkEnd w:id="106"/>
+      <w:bookmarkStart w:id="106" w:name="_Ref407480705"/>
       <w:r>
         <w:lastRenderedPageBreak/>
         <w:t xml:space="preserve">Table </w:t>
       </w:r>
-      <w:r>
-        <w:fldChar w:fldCharType="begin"/>
-      </w:r>
-      <w:r>
-        <w:instrText xml:space="preserve"> STYLEREF 1 \s </w:instrText>
-      </w:r>
-      <w:r>
-        <w:fldChar w:fldCharType="separate"/>
-      </w:r>
-      <w:r>
-        <w:rPr>
-          <w:noProof/>
-        </w:rPr>
-        <w:t>3</w:t>
-      </w:r>
-      <w:r>
-        <w:rPr>
-          <w:noProof/>
-        </w:rPr>
-        <w:fldChar w:fldCharType="end"/>
-      </w:r>
+      <w:fldSimple w:instr=" STYLEREF 1 \s ">
+        <w:r>
+          <w:rPr>
+            <w:noProof/>
+          </w:rPr>
+          <w:t>3</w:t>
+        </w:r>
+      </w:fldSimple>
       <w:r>
         <w:noBreakHyphen/>
       </w:r>
-      <w:r>
-        <w:fldChar w:fldCharType="begin"/>
-      </w:r>
-      <w:r>
-        <w:instrText xml:space="preserve"> SEQ Table \* ARABIC \s 1 </w:instrText>
-      </w:r>
-      <w:r>
-        <w:fldChar w:fldCharType="separate"/>
-      </w:r>
-      <w:r>
-        <w:rPr>
-          <w:noProof/>
-        </w:rPr>
-        <w:t>4</w:t>
-      </w:r>
-      <w:r>
-        <w:rPr>
-          <w:noProof/>
-        </w:rPr>
-        <w:fldChar w:fldCharType="end"/>
-      </w:r>
-      <w:bookmarkEnd w:id="105"/>
+      <w:fldSimple w:instr=" SEQ Table \* ARABIC \s 1 ">
+        <w:r>
+          <w:rPr>
+            <w:noProof/>
+          </w:rPr>
+          <w:t>4</w:t>
+        </w:r>
+      </w:fldSimple>
+      <w:bookmarkEnd w:id="106"/>
       <w:r>
         <w:t xml:space="preserve">. Properties </w:t>
       </w:r>
@@ -13628,16 +13215,8 @@
         <w:rPr>
           <w:rFonts w:ascii="Courier New" w:hAnsi="Courier New" w:cs="Courier New"/>
         </w:rPr>
-        <w:t>basicDataTypes</w:t>
-      </w:r>
-      <w:proofErr w:type="gramStart"/>
-      <w:r>
-        <w:rPr>
-          <w:rFonts w:ascii="Courier New" w:hAnsi="Courier New" w:cs="Courier New"/>
-        </w:rPr>
-        <w:t>:BasicString</w:t>
-      </w:r>
-      <w:proofErr w:type="gramEnd"/>
+        <w:t>basicDataTypes:BasicString</w:t>
+      </w:r>
       <w:r>
         <w:t xml:space="preserve"> data type by restricting it to the pattern:  </w:t>
       </w:r>
@@ -13693,16 +13272,8 @@
         <w:rPr>
           <w:rFonts w:ascii="Courier New" w:hAnsi="Courier New" w:cs="Courier New"/>
         </w:rPr>
-        <w:t>basicDataTypes</w:t>
-      </w:r>
-      <w:proofErr w:type="gramStart"/>
-      <w:r>
-        <w:rPr>
-          <w:rFonts w:ascii="Courier New" w:hAnsi="Courier New" w:cs="Courier New"/>
-        </w:rPr>
-        <w:t>:BasicString</w:t>
-      </w:r>
-      <w:proofErr w:type="gramEnd"/>
+        <w:t>basicDataTypes:BasicString</w:t>
+      </w:r>
       <w:r>
         <w:t xml:space="preserve"> data type by restricting it to the pattern:  </w:t>
       </w:r>
@@ -13978,51 +13549,25 @@
       <w:r>
         <w:t xml:space="preserve">Table </w:t>
       </w:r>
-      <w:r>
-        <w:fldChar w:fldCharType="begin"/>
-      </w:r>
-      <w:r>
-        <w:instrText xml:space="preserve"> STYLEREF 1 \s </w:instrText>
-      </w:r>
-      <w:r>
-        <w:fldChar w:fldCharType="separate"/>
-      </w:r>
-      <w:r>
-        <w:rPr>
-          <w:noProof/>
-        </w:rPr>
-        <w:t>3</w:t>
-      </w:r>
-      <w:r>
-        <w:rPr>
-          <w:noProof/>
-        </w:rPr>
-        <w:fldChar w:fldCharType="end"/>
-      </w:r>
+      <w:fldSimple w:instr=" STYLEREF 1 \s ">
+        <w:r>
+          <w:rPr>
+            <w:noProof/>
+          </w:rPr>
+          <w:t>3</w:t>
+        </w:r>
+      </w:fldSimple>
       <w:r>
         <w:noBreakHyphen/>
       </w:r>
-      <w:r>
-        <w:fldChar w:fldCharType="begin"/>
-      </w:r>
-      <w:r>
-        <w:instrText xml:space="preserve"> SEQ Table \* ARABIC \s 1 </w:instrText>
-      </w:r>
-      <w:r>
-        <w:fldChar w:fldCharType="separate"/>
-      </w:r>
-      <w:r>
-        <w:rPr>
-          <w:noProof/>
-        </w:rPr>
-        <w:t>5</w:t>
-      </w:r>
-      <w:r>
-        <w:rPr>
-          <w:noProof/>
-        </w:rPr>
-        <w:fldChar w:fldCharType="end"/>
-      </w:r>
+      <w:fldSimple w:instr=" SEQ Table \* ARABIC \s 1 ">
+        <w:r>
+          <w:rPr>
+            <w:noProof/>
+          </w:rPr>
+          <w:t>5</w:t>
+        </w:r>
+      </w:fldSimple>
       <w:bookmarkEnd w:id="122"/>
       <w:r>
         <w:t xml:space="preserve">. Properties </w:t>
@@ -14382,51 +13927,25 @@
       <w:r>
         <w:t xml:space="preserve">Table </w:t>
       </w:r>
-      <w:r>
-        <w:fldChar w:fldCharType="begin"/>
-      </w:r>
-      <w:r>
-        <w:instrText xml:space="preserve"> STYLEREF 1 \s </w:instrText>
-      </w:r>
-      <w:r>
-        <w:fldChar w:fldCharType="separate"/>
-      </w:r>
-      <w:r>
-        <w:rPr>
-          <w:noProof/>
-        </w:rPr>
-        <w:t>3</w:t>
-      </w:r>
-      <w:r>
-        <w:rPr>
-          <w:noProof/>
-        </w:rPr>
-        <w:fldChar w:fldCharType="end"/>
-      </w:r>
+      <w:fldSimple w:instr=" STYLEREF 1 \s ">
+        <w:r>
+          <w:rPr>
+            <w:noProof/>
+          </w:rPr>
+          <w:t>3</w:t>
+        </w:r>
+      </w:fldSimple>
       <w:r>
         <w:noBreakHyphen/>
       </w:r>
-      <w:r>
-        <w:fldChar w:fldCharType="begin"/>
-      </w:r>
-      <w:r>
-        <w:instrText xml:space="preserve"> SEQ Table \* ARABIC \s 1 </w:instrText>
-      </w:r>
-      <w:r>
-        <w:fldChar w:fldCharType="separate"/>
-      </w:r>
-      <w:r>
-        <w:rPr>
-          <w:noProof/>
-        </w:rPr>
-        <w:t>6</w:t>
-      </w:r>
-      <w:r>
-        <w:rPr>
-          <w:noProof/>
-        </w:rPr>
-        <w:fldChar w:fldCharType="end"/>
-      </w:r>
+      <w:fldSimple w:instr=" SEQ Table \* ARABIC \s 1 ">
+        <w:r>
+          <w:rPr>
+            <w:noProof/>
+          </w:rPr>
+          <w:t>6</w:t>
+        </w:r>
+      </w:fldSimple>
       <w:bookmarkEnd w:id="126"/>
       <w:r>
         <w:t xml:space="preserve">. Properties </w:t>
@@ -14941,51 +14460,25 @@
       <w:r>
         <w:t xml:space="preserve">Table </w:t>
       </w:r>
-      <w:r>
-        <w:fldChar w:fldCharType="begin"/>
-      </w:r>
-      <w:r>
-        <w:instrText xml:space="preserve"> STYLEREF 1 \s </w:instrText>
-      </w:r>
-      <w:r>
-        <w:fldChar w:fldCharType="separate"/>
-      </w:r>
-      <w:r>
-        <w:rPr>
-          <w:noProof/>
-        </w:rPr>
-        <w:t>3</w:t>
-      </w:r>
-      <w:r>
-        <w:rPr>
-          <w:noProof/>
-        </w:rPr>
-        <w:fldChar w:fldCharType="end"/>
-      </w:r>
+      <w:fldSimple w:instr=" STYLEREF 1 \s ">
+        <w:r>
+          <w:rPr>
+            <w:noProof/>
+          </w:rPr>
+          <w:t>3</w:t>
+        </w:r>
+      </w:fldSimple>
       <w:r>
         <w:noBreakHyphen/>
       </w:r>
-      <w:r>
-        <w:fldChar w:fldCharType="begin"/>
-      </w:r>
-      <w:r>
-        <w:instrText xml:space="preserve"> SEQ Table \* ARABIC \s 1 </w:instrText>
-      </w:r>
-      <w:r>
-        <w:fldChar w:fldCharType="separate"/>
-      </w:r>
-      <w:r>
-        <w:rPr>
-          <w:noProof/>
-        </w:rPr>
-        <w:t>7</w:t>
-      </w:r>
-      <w:r>
-        <w:rPr>
-          <w:noProof/>
-        </w:rPr>
-        <w:fldChar w:fldCharType="end"/>
-      </w:r>
+      <w:fldSimple w:instr=" SEQ Table \* ARABIC \s 1 ">
+        <w:r>
+          <w:rPr>
+            <w:noProof/>
+          </w:rPr>
+          <w:t>7</w:t>
+        </w:r>
+      </w:fldSimple>
       <w:bookmarkEnd w:id="131"/>
       <w:r>
         <w:t xml:space="preserve">. Properties </w:t>
@@ -15027,9 +14520,9 @@
         <w:tblLook w:val="04A0" w:firstRow="1" w:lastRow="0" w:firstColumn="1" w:lastColumn="0" w:noHBand="0" w:noVBand="1"/>
       </w:tblPr>
       <w:tblGrid>
-        <w:gridCol w:w="1885"/>
+        <w:gridCol w:w="1975"/>
         <w:gridCol w:w="3780"/>
-        <w:gridCol w:w="1440"/>
+        <w:gridCol w:w="1350"/>
         <w:gridCol w:w="6071"/>
       </w:tblGrid>
       <w:tr>
@@ -15038,7 +14531,7 @@
         </w:trPr>
         <w:tc>
           <w:tcPr>
-            <w:tcW w:w="1885" w:type="dxa"/>
+            <w:tcW w:w="1975" w:type="dxa"/>
             <w:shd w:val="clear" w:color="auto" w:fill="BFBFBF" w:themeFill="background1" w:themeFillShade="BF"/>
             <w:vAlign w:val="center"/>
           </w:tcPr>
@@ -15078,7 +14571,7 @@
         </w:tc>
         <w:tc>
           <w:tcPr>
-            <w:tcW w:w="1440" w:type="dxa"/>
+            <w:tcW w:w="1350" w:type="dxa"/>
             <w:shd w:val="clear" w:color="auto" w:fill="BFBFBF" w:themeFill="background1" w:themeFillShade="BF"/>
             <w:vAlign w:val="center"/>
           </w:tcPr>
@@ -15123,7 +14616,7 @@
         </w:trPr>
         <w:tc>
           <w:tcPr>
-            <w:tcW w:w="1885" w:type="dxa"/>
+            <w:tcW w:w="1975" w:type="dxa"/>
             <w:vAlign w:val="center"/>
           </w:tcPr>
           <w:p>
@@ -15161,7 +14654,7 @@
         </w:tc>
         <w:tc>
           <w:tcPr>
-            <w:tcW w:w="1440" w:type="dxa"/>
+            <w:tcW w:w="1350" w:type="dxa"/>
             <w:vAlign w:val="center"/>
           </w:tcPr>
           <w:p>
@@ -15259,7 +14752,7 @@
         </w:trPr>
         <w:tc>
           <w:tcPr>
-            <w:tcW w:w="1885" w:type="dxa"/>
+            <w:tcW w:w="1975" w:type="dxa"/>
             <w:vAlign w:val="center"/>
           </w:tcPr>
           <w:p>
@@ -15297,7 +14790,7 @@
         </w:tc>
         <w:tc>
           <w:tcPr>
-            <w:tcW w:w="1440" w:type="dxa"/>
+            <w:tcW w:w="1350" w:type="dxa"/>
             <w:vAlign w:val="center"/>
           </w:tcPr>
           <w:p>
@@ -15340,15 +14833,7 @@
                 <w:color w:val="000000"/>
                 <w:szCs w:val="22"/>
               </w:rPr>
-              <w:t xml:space="preserve"> property captures a short textual description of the configuration.   </w:t>
-            </w:r>
-            <w:proofErr w:type="gramStart"/>
-            <w:r>
-              <w:rPr>
-                <w:color w:val="000000"/>
-                <w:szCs w:val="22"/>
-              </w:rPr>
-              <w:t xml:space="preserve">This property is secondary and should only be used if the </w:t>
+              <w:t xml:space="preserve"> property captures a short textual description of the configuration.   This property is secondary and should only be used if the </w:t>
             </w:r>
             <w:r>
               <w:rPr>
@@ -15365,7 +14850,6 @@
               </w:rPr>
               <w:t xml:space="preserve"> property is already populated and another, shorter description is available.</w:t>
             </w:r>
-            <w:proofErr w:type="gramEnd"/>
           </w:p>
         </w:tc>
       </w:tr>
@@ -15375,7 +14859,7 @@
         </w:trPr>
         <w:tc>
           <w:tcPr>
-            <w:tcW w:w="1885" w:type="dxa"/>
+            <w:tcW w:w="1975" w:type="dxa"/>
             <w:vAlign w:val="center"/>
           </w:tcPr>
           <w:p>
@@ -15413,7 +14897,7 @@
         </w:tc>
         <w:tc>
           <w:tcPr>
-            <w:tcW w:w="1440" w:type="dxa"/>
+            <w:tcW w:w="1350" w:type="dxa"/>
             <w:vAlign w:val="center"/>
           </w:tcPr>
           <w:p>
@@ -15701,51 +15185,25 @@
       <w:r>
         <w:t xml:space="preserve">Figure </w:t>
       </w:r>
-      <w:r>
-        <w:fldChar w:fldCharType="begin"/>
-      </w:r>
-      <w:r>
-        <w:instrText xml:space="preserve"> STYLEREF 1 \s </w:instrText>
-      </w:r>
-      <w:r>
-        <w:fldChar w:fldCharType="separate"/>
-      </w:r>
-      <w:r>
-        <w:rPr>
-          <w:noProof/>
-        </w:rPr>
-        <w:t>3</w:t>
-      </w:r>
-      <w:r>
-        <w:rPr>
-          <w:noProof/>
-        </w:rPr>
-        <w:fldChar w:fldCharType="end"/>
-      </w:r>
+      <w:fldSimple w:instr=" STYLEREF 1 \s ">
+        <w:r>
+          <w:rPr>
+            <w:noProof/>
+          </w:rPr>
+          <w:t>3</w:t>
+        </w:r>
+      </w:fldSimple>
       <w:r>
         <w:noBreakHyphen/>
       </w:r>
-      <w:r>
-        <w:fldChar w:fldCharType="begin"/>
-      </w:r>
-      <w:r>
-        <w:instrText xml:space="preserve"> SEQ Figure \* ARABIC \s 1 </w:instrText>
-      </w:r>
-      <w:r>
-        <w:fldChar w:fldCharType="separate"/>
-      </w:r>
-      <w:r>
-        <w:rPr>
-          <w:noProof/>
-        </w:rPr>
-        <w:t>3</w:t>
-      </w:r>
-      <w:r>
-        <w:rPr>
-          <w:noProof/>
-        </w:rPr>
-        <w:fldChar w:fldCharType="end"/>
-      </w:r>
+      <w:fldSimple w:instr=" SEQ Figure \* ARABIC \s 1 ">
+        <w:r>
+          <w:rPr>
+            <w:noProof/>
+          </w:rPr>
+          <w:t>3</w:t>
+        </w:r>
+      </w:fldSimple>
       <w:bookmarkEnd w:id="137"/>
       <w:r>
         <w:t xml:space="preserve">. UML diagram of the </w:t>
@@ -15916,51 +15374,25 @@
       <w:r>
         <w:t xml:space="preserve">Table </w:t>
       </w:r>
-      <w:r>
-        <w:fldChar w:fldCharType="begin"/>
-      </w:r>
-      <w:r>
-        <w:instrText xml:space="preserve"> STYLEREF 1 \s </w:instrText>
-      </w:r>
-      <w:r>
-        <w:fldChar w:fldCharType="separate"/>
-      </w:r>
-      <w:r>
-        <w:rPr>
-          <w:noProof/>
-        </w:rPr>
-        <w:t>3</w:t>
-      </w:r>
-      <w:r>
-        <w:rPr>
-          <w:noProof/>
-        </w:rPr>
-        <w:fldChar w:fldCharType="end"/>
-      </w:r>
+      <w:fldSimple w:instr=" STYLEREF 1 \s ">
+        <w:r>
+          <w:rPr>
+            <w:noProof/>
+          </w:rPr>
+          <w:t>3</w:t>
+        </w:r>
+      </w:fldSimple>
       <w:r>
         <w:noBreakHyphen/>
       </w:r>
-      <w:r>
-        <w:fldChar w:fldCharType="begin"/>
-      </w:r>
-      <w:r>
-        <w:instrText xml:space="preserve"> SEQ Table \* ARABIC \s 1 </w:instrText>
-      </w:r>
-      <w:r>
-        <w:fldChar w:fldCharType="separate"/>
-      </w:r>
-      <w:r>
-        <w:rPr>
-          <w:noProof/>
-        </w:rPr>
-        <w:t>8</w:t>
-      </w:r>
-      <w:r>
-        <w:rPr>
-          <w:noProof/>
-        </w:rPr>
-        <w:fldChar w:fldCharType="end"/>
-      </w:r>
+      <w:fldSimple w:instr=" SEQ Table \* ARABIC \s 1 ">
+        <w:r>
+          <w:rPr>
+            <w:noProof/>
+          </w:rPr>
+          <w:t>8</w:t>
+        </w:r>
+      </w:fldSimple>
       <w:bookmarkEnd w:id="138"/>
       <w:r>
         <w:t xml:space="preserve">. Properties </w:t>
@@ -16432,51 +15864,25 @@
       <w:r>
         <w:t xml:space="preserve">Figure </w:t>
       </w:r>
-      <w:r>
-        <w:fldChar w:fldCharType="begin"/>
-      </w:r>
-      <w:r>
-        <w:instrText xml:space="preserve"> STYLEREF 1 \s </w:instrText>
-      </w:r>
-      <w:r>
-        <w:fldChar w:fldCharType="separate"/>
-      </w:r>
-      <w:r>
-        <w:rPr>
-          <w:noProof/>
-        </w:rPr>
-        <w:t>3</w:t>
-      </w:r>
-      <w:r>
-        <w:rPr>
-          <w:noProof/>
-        </w:rPr>
-        <w:fldChar w:fldCharType="end"/>
-      </w:r>
+      <w:fldSimple w:instr=" STYLEREF 1 \s ">
+        <w:r>
+          <w:rPr>
+            <w:noProof/>
+          </w:rPr>
+          <w:t>3</w:t>
+        </w:r>
+      </w:fldSimple>
       <w:r>
         <w:noBreakHyphen/>
       </w:r>
-      <w:r>
-        <w:fldChar w:fldCharType="begin"/>
-      </w:r>
-      <w:r>
-        <w:instrText xml:space="preserve"> SEQ Figure \* ARABIC \s 1 </w:instrText>
-      </w:r>
-      <w:r>
-        <w:fldChar w:fldCharType="separate"/>
-      </w:r>
-      <w:r>
-        <w:rPr>
-          <w:noProof/>
-        </w:rPr>
-        <w:t>4</w:t>
-      </w:r>
-      <w:r>
-        <w:rPr>
-          <w:noProof/>
-        </w:rPr>
-        <w:fldChar w:fldCharType="end"/>
-      </w:r>
+      <w:fldSimple w:instr=" SEQ Figure \* ARABIC \s 1 ">
+        <w:r>
+          <w:rPr>
+            <w:noProof/>
+          </w:rPr>
+          <w:t>4</w:t>
+        </w:r>
+      </w:fldSimple>
       <w:bookmarkEnd w:id="144"/>
       <w:r>
         <w:t xml:space="preserve">. UML diagram of the </w:t>
@@ -16643,51 +16049,25 @@
       <w:r>
         <w:t xml:space="preserve">Table </w:t>
       </w:r>
-      <w:r>
-        <w:fldChar w:fldCharType="begin"/>
-      </w:r>
-      <w:r>
-        <w:instrText xml:space="preserve"> STYLEREF 1 \s </w:instrText>
-      </w:r>
-      <w:r>
-        <w:fldChar w:fldCharType="separate"/>
-      </w:r>
-      <w:r>
-        <w:rPr>
-          <w:noProof/>
-        </w:rPr>
-        <w:t>3</w:t>
-      </w:r>
-      <w:r>
-        <w:rPr>
-          <w:noProof/>
-        </w:rPr>
-        <w:fldChar w:fldCharType="end"/>
-      </w:r>
+      <w:fldSimple w:instr=" STYLEREF 1 \s ">
+        <w:r>
+          <w:rPr>
+            <w:noProof/>
+          </w:rPr>
+          <w:t>3</w:t>
+        </w:r>
+      </w:fldSimple>
       <w:r>
         <w:noBreakHyphen/>
       </w:r>
-      <w:r>
-        <w:fldChar w:fldCharType="begin"/>
-      </w:r>
-      <w:r>
-        <w:instrText xml:space="preserve"> SEQ Table \* ARABIC \s 1 </w:instrText>
-      </w:r>
-      <w:r>
-        <w:fldChar w:fldCharType="separate"/>
-      </w:r>
-      <w:r>
-        <w:rPr>
-          <w:noProof/>
-        </w:rPr>
-        <w:t>9</w:t>
-      </w:r>
-      <w:r>
-        <w:rPr>
-          <w:noProof/>
-        </w:rPr>
-        <w:fldChar w:fldCharType="end"/>
-      </w:r>
+      <w:fldSimple w:instr=" SEQ Table \* ARABIC \s 1 ">
+        <w:r>
+          <w:rPr>
+            <w:noProof/>
+          </w:rPr>
+          <w:t>9</w:t>
+        </w:r>
+      </w:fldSimple>
       <w:bookmarkEnd w:id="145"/>
       <w:r>
         <w:t xml:space="preserve">. Properties </w:t>
@@ -16939,7 +16319,7 @@
         <w:lastRenderedPageBreak/>
         <w:t>Conformance</w:t>
       </w:r>
-      <w:bookmarkEnd w:id="84"/>
+      <w:bookmarkEnd w:id="85"/>
       <w:bookmarkEnd w:id="146"/>
       <w:bookmarkEnd w:id="147"/>
       <w:bookmarkEnd w:id="148"/>
@@ -17030,11 +16410,9 @@
       <w:bookmarkEnd w:id="152"/>
     </w:p>
     <w:p>
-      <w:proofErr w:type="gramStart"/>
       <w:r>
         <w:t>The following individuals have participated in the creation of this specification and are gratefully acknowledged:</w:t>
       </w:r>
-      <w:proofErr w:type="gramEnd"/>
     </w:p>
     <w:p>
       <w:pPr>
@@ -17081,21 +16459,8 @@
       <w:pPr>
         <w:pStyle w:val="Contributor"/>
       </w:pPr>
-      <w:proofErr w:type="spellStart"/>
-      <w:r>
-        <w:t>Jyoti</w:t>
-      </w:r>
-      <w:proofErr w:type="spellEnd"/>
-      <w:r>
-        <w:t xml:space="preserve"> </w:t>
-      </w:r>
-      <w:proofErr w:type="spellStart"/>
-      <w:r>
-        <w:t>Verma</w:t>
-      </w:r>
-      <w:proofErr w:type="spellEnd"/>
-      <w:r>
-        <w:t>, Cisco Systems</w:t>
+      <w:r>
+        <w:t>Jyoti Verma, Cisco Systems</w:t>
       </w:r>
     </w:p>
     <w:p>
@@ -17103,15 +16468,7 @@
         <w:pStyle w:val="Contributor"/>
       </w:pPr>
       <w:r>
-        <w:t xml:space="preserve">Liron Schiff, </w:t>
-      </w:r>
-      <w:proofErr w:type="spellStart"/>
-      <w:r>
-        <w:t>Comilion</w:t>
-      </w:r>
-      <w:proofErr w:type="spellEnd"/>
-      <w:r>
-        <w:t xml:space="preserve"> (mobile) Ltd.</w:t>
+        <w:t>Liron Schiff, Comilion (mobile) Ltd.</w:t>
       </w:r>
     </w:p>
     <w:p>
@@ -17119,15 +16476,7 @@
         <w:pStyle w:val="Contributor"/>
       </w:pPr>
       <w:r>
-        <w:t xml:space="preserve">Jane </w:t>
-      </w:r>
-      <w:proofErr w:type="spellStart"/>
-      <w:r>
-        <w:t>Ginn</w:t>
-      </w:r>
-      <w:proofErr w:type="spellEnd"/>
-      <w:r>
-        <w:t>, Cyber Threat Intelligence Network, Inc. (CTIN)</w:t>
+        <w:t>Jane Ginn, Cyber Threat Intelligence Network, Inc. (CTIN)</w:t>
       </w:r>
     </w:p>
     <w:p>
@@ -17151,15 +16500,7 @@
         <w:pStyle w:val="Contributor"/>
       </w:pPr>
       <w:r>
-        <w:t xml:space="preserve">David </w:t>
-      </w:r>
-      <w:proofErr w:type="spellStart"/>
-      <w:r>
-        <w:t>Eilken</w:t>
-      </w:r>
-      <w:proofErr w:type="spellEnd"/>
-      <w:r>
-        <w:t>, Financial Services Information Sharing and Analysis Center (FS-ISAC)</w:t>
+        <w:t>David Eilken, Financial Services Information Sharing and Analysis Center (FS-ISAC)</w:t>
       </w:r>
     </w:p>
     <w:p>
@@ -17174,21 +16515,8 @@
       <w:pPr>
         <w:pStyle w:val="Contributor"/>
       </w:pPr>
-      <w:proofErr w:type="spellStart"/>
-      <w:r>
-        <w:t>Ryusuke</w:t>
-      </w:r>
-      <w:proofErr w:type="spellEnd"/>
-      <w:r>
-        <w:t xml:space="preserve"> </w:t>
-      </w:r>
-      <w:proofErr w:type="spellStart"/>
-      <w:r>
-        <w:t>Masuoka</w:t>
-      </w:r>
-      <w:proofErr w:type="spellEnd"/>
-      <w:r>
-        <w:t>, Fujitsu Limited</w:t>
+      <w:r>
+        <w:t>Ryusuke Masuoka, Fujitsu Limited</w:t>
       </w:r>
     </w:p>
     <w:p>
@@ -17212,15 +16540,7 @@
         <w:pStyle w:val="Contributor"/>
       </w:pPr>
       <w:r>
-        <w:t xml:space="preserve">Paul Martini, </w:t>
-      </w:r>
-      <w:proofErr w:type="spellStart"/>
-      <w:r>
-        <w:t>iboss</w:t>
-      </w:r>
-      <w:proofErr w:type="spellEnd"/>
-      <w:r>
-        <w:t>, Inc.</w:t>
+        <w:t>Paul Martini, iboss, Inc.</w:t>
       </w:r>
     </w:p>
     <w:p>
@@ -17228,15 +16548,7 @@
         <w:pStyle w:val="Contributor"/>
       </w:pPr>
       <w:r>
-        <w:t xml:space="preserve">Jerome </w:t>
-      </w:r>
-      <w:proofErr w:type="spellStart"/>
-      <w:r>
-        <w:t>Athias</w:t>
-      </w:r>
-      <w:proofErr w:type="spellEnd"/>
-      <w:r>
-        <w:t>, Individual</w:t>
+        <w:t>Jerome Athias, Individual</w:t>
       </w:r>
     </w:p>
     <w:p>
@@ -17267,58 +16579,16 @@
       <w:pPr>
         <w:pStyle w:val="Contributor"/>
       </w:pPr>
-      <w:proofErr w:type="spellStart"/>
-      <w:r>
-        <w:t>Wouter</w:t>
-      </w:r>
-      <w:proofErr w:type="spellEnd"/>
-      <w:r>
-        <w:t xml:space="preserve"> </w:t>
-      </w:r>
-      <w:proofErr w:type="spellStart"/>
-      <w:r>
-        <w:t>Bolsterlee</w:t>
-      </w:r>
-      <w:proofErr w:type="spellEnd"/>
-      <w:r>
-        <w:t xml:space="preserve">, </w:t>
-      </w:r>
-      <w:proofErr w:type="spellStart"/>
-      <w:r>
-        <w:t>Intelworks</w:t>
-      </w:r>
-      <w:proofErr w:type="spellEnd"/>
-      <w:r>
-        <w:t xml:space="preserve"> BV</w:t>
+      <w:r>
+        <w:t>Wouter Bolsterlee, Intelworks BV</w:t>
       </w:r>
     </w:p>
     <w:p>
       <w:pPr>
         <w:pStyle w:val="Contributor"/>
       </w:pPr>
-      <w:proofErr w:type="spellStart"/>
-      <w:r>
-        <w:t>Joep</w:t>
-      </w:r>
-      <w:proofErr w:type="spellEnd"/>
-      <w:r>
-        <w:t xml:space="preserve"> </w:t>
-      </w:r>
-      <w:proofErr w:type="spellStart"/>
-      <w:r>
-        <w:t>Gommers</w:t>
-      </w:r>
-      <w:proofErr w:type="spellEnd"/>
-      <w:r>
-        <w:t xml:space="preserve">, </w:t>
-      </w:r>
-      <w:proofErr w:type="spellStart"/>
-      <w:r>
-        <w:t>Intelworks</w:t>
-      </w:r>
-      <w:proofErr w:type="spellEnd"/>
-      <w:r>
-        <w:t xml:space="preserve"> BV</w:t>
+      <w:r>
+        <w:t>Joep Gommers, Intelworks BV</w:t>
       </w:r>
     </w:p>
     <w:p>
@@ -17326,52 +16596,15 @@
         <w:pStyle w:val="Contributor"/>
       </w:pPr>
       <w:r>
-        <w:t xml:space="preserve">Sergey </w:t>
-      </w:r>
-      <w:proofErr w:type="spellStart"/>
-      <w:r>
-        <w:t>Polzunov</w:t>
-      </w:r>
-      <w:proofErr w:type="spellEnd"/>
-      <w:r>
-        <w:t xml:space="preserve">, </w:t>
-      </w:r>
-      <w:proofErr w:type="spellStart"/>
-      <w:r>
-        <w:t>Intelworks</w:t>
-      </w:r>
-      <w:proofErr w:type="spellEnd"/>
-      <w:r>
-        <w:t xml:space="preserve"> BV</w:t>
+        <w:t>Sergey Polzunov, Intelworks BV</w:t>
       </w:r>
     </w:p>
     <w:p>
       <w:pPr>
         <w:pStyle w:val="Contributor"/>
       </w:pPr>
-      <w:proofErr w:type="spellStart"/>
-      <w:r>
-        <w:t>Rutger</w:t>
-      </w:r>
-      <w:proofErr w:type="spellEnd"/>
-      <w:r>
-        <w:t xml:space="preserve"> </w:t>
-      </w:r>
-      <w:proofErr w:type="spellStart"/>
-      <w:r>
-        <w:t>Prins</w:t>
-      </w:r>
-      <w:proofErr w:type="spellEnd"/>
-      <w:r>
-        <w:t xml:space="preserve">, </w:t>
-      </w:r>
-      <w:proofErr w:type="spellStart"/>
-      <w:r>
-        <w:t>Intelworks</w:t>
-      </w:r>
-      <w:proofErr w:type="spellEnd"/>
-      <w:r>
-        <w:t xml:space="preserve"> BV</w:t>
+      <w:r>
+        <w:t>Rutger Prins, Intelworks BV</w:t>
       </w:r>
     </w:p>
     <w:p>
@@ -17379,52 +16612,15 @@
         <w:pStyle w:val="Contributor"/>
       </w:pPr>
       <w:r>
-        <w:t xml:space="preserve">Andrei </w:t>
-      </w:r>
-      <w:proofErr w:type="spellStart"/>
-      <w:r>
-        <w:t>Sîrghi</w:t>
-      </w:r>
-      <w:proofErr w:type="spellEnd"/>
-      <w:r>
-        <w:t xml:space="preserve">, </w:t>
-      </w:r>
-      <w:proofErr w:type="spellStart"/>
-      <w:r>
-        <w:t>Intelworks</w:t>
-      </w:r>
-      <w:proofErr w:type="spellEnd"/>
-      <w:r>
-        <w:t xml:space="preserve"> BV</w:t>
+        <w:t>Andrei Sîrghi, Intelworks BV</w:t>
       </w:r>
     </w:p>
     <w:p>
       <w:pPr>
         <w:pStyle w:val="Contributor"/>
       </w:pPr>
-      <w:proofErr w:type="spellStart"/>
-      <w:r>
-        <w:t>Raymon</w:t>
-      </w:r>
-      <w:proofErr w:type="spellEnd"/>
-      <w:r>
-        <w:t xml:space="preserve"> van der </w:t>
-      </w:r>
-      <w:proofErr w:type="spellStart"/>
-      <w:r>
-        <w:t>Velde</w:t>
-      </w:r>
-      <w:proofErr w:type="spellEnd"/>
-      <w:r>
-        <w:t xml:space="preserve">, </w:t>
-      </w:r>
-      <w:proofErr w:type="spellStart"/>
-      <w:r>
-        <w:t>Intelworks</w:t>
-      </w:r>
-      <w:proofErr w:type="spellEnd"/>
-      <w:r>
-        <w:t xml:space="preserve"> BV</w:t>
+      <w:r>
+        <w:t>Raymon van der Velde, Intelworks BV</w:t>
       </w:r>
     </w:p>
     <w:p>
@@ -17464,15 +16660,7 @@
         <w:pStyle w:val="Contributor"/>
       </w:pPr>
       <w:r>
-        <w:t xml:space="preserve">Jon </w:t>
-      </w:r>
-      <w:proofErr w:type="spellStart"/>
-      <w:r>
-        <w:t>Salwen</w:t>
-      </w:r>
-      <w:proofErr w:type="spellEnd"/>
-      <w:r>
-        <w:t>, MITRE Corporation</w:t>
+        <w:t>Jon Salwen, MITRE Corporation</w:t>
       </w:r>
     </w:p>
     <w:p>
@@ -17504,15 +16692,7 @@
         <w:pStyle w:val="Contributor"/>
       </w:pPr>
       <w:r>
-        <w:t xml:space="preserve">Takahiro </w:t>
-      </w:r>
-      <w:proofErr w:type="spellStart"/>
-      <w:r>
-        <w:t>Kakumaru</w:t>
-      </w:r>
-      <w:proofErr w:type="spellEnd"/>
-      <w:r>
-        <w:t>, NEC Corporation</w:t>
+        <w:t>Takahiro Kakumaru, NEC Corporation</w:t>
       </w:r>
     </w:p>
     <w:p>
@@ -17552,15 +16732,7 @@
         <w:pStyle w:val="Contributor"/>
       </w:pPr>
       <w:r>
-        <w:t xml:space="preserve">John Tolbert, </w:t>
-      </w:r>
-      <w:proofErr w:type="spellStart"/>
-      <w:r>
-        <w:t>Queralt</w:t>
-      </w:r>
-      <w:proofErr w:type="spellEnd"/>
-      <w:r>
-        <w:t>, Inc.</w:t>
+        <w:t>John Tolbert, Queralt, Inc.</w:t>
       </w:r>
     </w:p>
     <w:p>
@@ -17568,36 +16740,15 @@
         <w:pStyle w:val="Contributor"/>
       </w:pPr>
       <w:r>
-        <w:t xml:space="preserve">Igor </w:t>
-      </w:r>
-      <w:proofErr w:type="spellStart"/>
-      <w:r>
-        <w:t>Baikalov</w:t>
-      </w:r>
-      <w:proofErr w:type="spellEnd"/>
-      <w:r>
-        <w:t xml:space="preserve">, </w:t>
-      </w:r>
-      <w:proofErr w:type="spellStart"/>
-      <w:r>
-        <w:t>Securonix</w:t>
-      </w:r>
-      <w:proofErr w:type="spellEnd"/>
+        <w:t>Igor Baikalov, Securonix</w:t>
+      </w:r>
     </w:p>
     <w:p>
       <w:pPr>
         <w:pStyle w:val="Contributor"/>
       </w:pPr>
       <w:r>
-        <w:t xml:space="preserve">Bernd </w:t>
-      </w:r>
-      <w:proofErr w:type="spellStart"/>
-      <w:r>
-        <w:t>Grobauer</w:t>
-      </w:r>
-      <w:proofErr w:type="spellEnd"/>
-      <w:r>
-        <w:t>, Siemens AG</w:t>
+        <w:t>Bernd Grobauer, Siemens AG</w:t>
       </w:r>
     </w:p>
     <w:p>
@@ -17653,15 +16804,7 @@
         <w:pStyle w:val="Contributor"/>
       </w:pPr>
       <w:r>
-        <w:t xml:space="preserve">Cedric </w:t>
-      </w:r>
-      <w:proofErr w:type="spellStart"/>
-      <w:r>
-        <w:t>LeRoux</w:t>
-      </w:r>
-      <w:proofErr w:type="spellEnd"/>
-      <w:r>
-        <w:t>, Splunk Inc.</w:t>
+        <w:t>Cedric LeRoux, Splunk Inc.</w:t>
       </w:r>
     </w:p>
     <w:p>
@@ -17677,15 +16820,7 @@
         <w:pStyle w:val="Contributor"/>
       </w:pPr>
       <w:r>
-        <w:t xml:space="preserve">Crystal Hayes, </w:t>
-      </w:r>
-      <w:proofErr w:type="gramStart"/>
-      <w:r>
-        <w:t>The</w:t>
-      </w:r>
-      <w:proofErr w:type="gramEnd"/>
-      <w:r>
-        <w:t xml:space="preserve"> Boeing Company</w:t>
+        <w:t>Crystal Hayes, The Boeing Company</w:t>
       </w:r>
     </w:p>
     <w:p>
@@ -17693,8 +16828,16 @@
         <w:pStyle w:val="Contributor"/>
       </w:pPr>
       <w:r>
+        <w:t>Brad Butts, U.S. Bank</w:t>
+      </w:r>
+    </w:p>
+    <w:p>
+      <w:pPr>
+        <w:pStyle w:val="Contributor"/>
+      </w:pPr>
+      <w:r>
         <w:lastRenderedPageBreak/>
-        <w:t>Brad Butts, U.S. Bank</w:t>
+        <w:t>Mona Magathan, U.S. Bank</w:t>
       </w:r>
     </w:p>
     <w:p>
@@ -17702,15 +16845,7 @@
         <w:pStyle w:val="Contributor"/>
       </w:pPr>
       <w:r>
-        <w:t xml:space="preserve">Mona </w:t>
-      </w:r>
-      <w:proofErr w:type="spellStart"/>
-      <w:r>
-        <w:t>Magathan</w:t>
-      </w:r>
-      <w:proofErr w:type="spellEnd"/>
-      <w:r>
-        <w:t>, U.S. Bank</w:t>
+        <w:t>Adam Cooper, United Kingdom Cabinet Office</w:t>
       </w:r>
     </w:p>
     <w:p>
@@ -17718,7 +16853,7 @@
         <w:pStyle w:val="Contributor"/>
       </w:pPr>
       <w:r>
-        <w:t>Adam Cooper, United Kingdom Cabinet Office</w:t>
+        <w:t>Mike McLellan, United Kingdom Cabinet Office</w:t>
       </w:r>
     </w:p>
     <w:p>
@@ -17726,7 +16861,7 @@
         <w:pStyle w:val="Contributor"/>
       </w:pPr>
       <w:r>
-        <w:t>Mike McLellan, United Kingdom Cabinet Office</w:t>
+        <w:t>Chris O'Brien, United Kingdom Cabinet Office</w:t>
       </w:r>
     </w:p>
     <w:p>
@@ -17734,7 +16869,7 @@
         <w:pStyle w:val="Contributor"/>
       </w:pPr>
       <w:r>
-        <w:t>Chris O'Brien, United Kingdom Cabinet Office</w:t>
+        <w:t>Julian White, United Kingdom Cabinet Office</w:t>
       </w:r>
     </w:p>
     <w:p>
@@ -17742,31 +16877,7 @@
         <w:pStyle w:val="Contributor"/>
       </w:pPr>
       <w:r>
-        <w:t>Julian White, United Kingdom Cabinet Office</w:t>
-      </w:r>
-    </w:p>
-    <w:p>
-      <w:pPr>
-        <w:pStyle w:val="Contributor"/>
-      </w:pPr>
-      <w:r>
-        <w:t xml:space="preserve">Anthony </w:t>
-      </w:r>
-      <w:proofErr w:type="spellStart"/>
-      <w:r>
-        <w:t>Rutkowski</w:t>
-      </w:r>
-      <w:proofErr w:type="spellEnd"/>
-      <w:r>
-        <w:t xml:space="preserve">, </w:t>
-      </w:r>
-      <w:proofErr w:type="spellStart"/>
-      <w:r>
-        <w:t>Yaana</w:t>
-      </w:r>
-      <w:proofErr w:type="spellEnd"/>
-      <w:r>
-        <w:t xml:space="preserve"> Technologies, LLC</w:t>
+        <w:t>Anthony Rutkowski, Yaana Technologies, LLC</w:t>
       </w:r>
     </w:p>
     <w:p>
@@ -17814,10 +16925,10 @@
         <w:tblLook w:val="01E0" w:firstRow="1" w:lastRow="1" w:firstColumn="1" w:lastColumn="1" w:noHBand="0" w:noVBand="0"/>
       </w:tblPr>
       <w:tblGrid>
-        <w:gridCol w:w="1548"/>
-        <w:gridCol w:w="1800"/>
-        <w:gridCol w:w="1800"/>
-        <w:gridCol w:w="4428"/>
+        <w:gridCol w:w="1528"/>
+        <w:gridCol w:w="1762"/>
+        <w:gridCol w:w="1765"/>
+        <w:gridCol w:w="4295"/>
       </w:tblGrid>
       <w:tr>
         <w:tc>
@@ -18003,11 +17114,7 @@
         <w:t xml:space="preserve"> </w:t>
       </w:r>
       <w:r>
-        <w:t xml:space="preserve">The </w:t>
-      </w:r>
-      <w:proofErr w:type="spellStart"/>
-      <w:r>
-        <w:t>CybOX</w:t>
+        <w:t>The CybOX</w:t>
       </w:r>
       <w:r>
         <w:rPr>
@@ -18015,7 +17122,6 @@
         </w:rPr>
         <w:t>TM</w:t>
       </w:r>
-      <w:proofErr w:type="spellEnd"/>
       <w:r>
         <w:t xml:space="preserve"> Observable data model is actually defined in the </w:t>
       </w:r>
@@ -18100,21 +17206,12 @@
       </w:rPr>
       <w:t>l</w:t>
     </w:r>
-    <w:proofErr w:type="spellStart"/>
     <w:r>
       <w:rPr>
         <w:sz w:val="16"/>
         <w:szCs w:val="16"/>
       </w:rPr>
-      <w:t>oit</w:t>
-    </w:r>
-    <w:proofErr w:type="spellEnd"/>
-    <w:r>
-      <w:rPr>
-        <w:sz w:val="16"/>
-        <w:szCs w:val="16"/>
-      </w:rPr>
-      <w:t>-target</w:t>
+      <w:t>oit-target</w:t>
     </w:r>
     <w:r>
       <w:rPr>
@@ -18305,7 +17402,7 @@
         <w:sz w:val="16"/>
         <w:szCs w:val="16"/>
       </w:rPr>
-      <w:t>17</w:t>
+      <w:t>18</w:t>
     </w:r>
     <w:r>
       <w:rPr>
@@ -22269,7 +21366,7 @@
 </file>
 
 <file path=customXml/itemProps1.xml><?xml version="1.0" encoding="utf-8"?>
-<ds:datastoreItem xmlns:ds="http://schemas.openxmlformats.org/officeDocument/2006/customXml" ds:itemID="{D281103F-C539-44DD-B187-054558D508A7}">
+<ds:datastoreItem xmlns:ds="http://schemas.openxmlformats.org/officeDocument/2006/customXml" ds:itemID="{16E5CB6E-6F59-498A-9437-E167F2223A54}">
   <ds:schemaRefs>
     <ds:schemaRef ds:uri="http://schemas.openxmlformats.org/officeDocument/2006/bibliography"/>
   </ds:schemaRefs>

</xml_diff>